<commit_message>
Actualización de documentos de Fase 1
</commit_message>
<xml_diff>
--- a/FASE 1/Evidencias Grupales/1.5_GuiaEstudiante_Fase 1_Definicion Proyecto APT.docx
+++ b/FASE 1/Evidencias Grupales/1.5_GuiaEstudiante_Fase 1_Definicion Proyecto APT.docx
@@ -869,21 +869,7 @@
               <w:rPr>
                 <w:b/>
               </w:rPr>
-              <w:t xml:space="preserve"> Temprano de Cancer de Mama mediante Modelos Predictivos de Machine </w:t>
-            </w:r>
-            <w:proofErr w:type="spellStart"/>
-            <w:r>
-              <w:rPr>
-                <w:b/>
-              </w:rPr>
-              <w:t>Learning</w:t>
-            </w:r>
-            <w:proofErr w:type="spellEnd"/>
-            <w:r>
-              <w:rPr>
-                <w:b/>
-              </w:rPr>
-              <w:t>.</w:t>
+              <w:t xml:space="preserve"> Temprano de Cancer de Mama mediante Modelos Predictivos de Machine Learning.</w:t>
             </w:r>
           </w:p>
         </w:tc>
@@ -1250,33 +1236,7 @@
                 <w:szCs w:val="20"/>
                 <w:lang w:eastAsia="es-CL"/>
               </w:rPr>
-              <w:t xml:space="preserve">El cáncer de mama representa la primera causa de muerte por cáncer en mujeres en Chile. El problema central radica en que un diagnóstico tardío reduce drásticamente las tasas de supervivencia. Este proyecto busca implementar una herramienta tecnológica que utilice Machine </w:t>
-            </w:r>
-            <w:proofErr w:type="spellStart"/>
-            <w:r>
-              <w:rPr>
-                <w:rFonts w:ascii="Calibri" w:hAnsi="Calibri" w:cs="Arial"/>
-                <w:i/>
-                <w:iCs/>
-                <w:color w:val="548DD4"/>
-                <w:sz w:val="20"/>
-                <w:szCs w:val="20"/>
-                <w:lang w:eastAsia="es-CL"/>
-              </w:rPr>
-              <w:t>Learning</w:t>
-            </w:r>
-            <w:proofErr w:type="spellEnd"/>
-            <w:r>
-              <w:rPr>
-                <w:rFonts w:ascii="Calibri" w:hAnsi="Calibri" w:cs="Arial"/>
-                <w:i/>
-                <w:iCs/>
-                <w:color w:val="548DD4"/>
-                <w:sz w:val="20"/>
-                <w:szCs w:val="20"/>
-                <w:lang w:eastAsia="es-CL"/>
-              </w:rPr>
-              <w:t xml:space="preserve"> para identificar patrones de riesgo de forma precoz. Se si sitúa en un contexto de salud digital a nivel nacional, impactando directamente al personal médico (radiólogos y oncólogos) y a pacientes en etapas de tamizaje. El aporte de valor reside en aumentar la precisión diagn</w:t>
+              <w:t>El cáncer de mama representa la primera causa de muerte por cáncer en mujeres en Chile. El problema central radica en que un diagnóstico tardío reduce drásticamente las tasas de supervivencia. Este proyecto busca implementar una herramienta tecnológica que utilice Machine Learning para identificar patrones de riesgo de forma precoz. Se si sitúa en un contexto de salud digital a nivel nacional, impactando directamente al personal médico (radiólogos y oncólogos) y a pacientes en etapas de tamizaje. El aporte de valor reside en aumentar la precisión diagn</w:t>
             </w:r>
             <w:r>
               <w:rPr>
@@ -1407,31 +1367,7 @@
                 <w:szCs w:val="20"/>
                 <w:lang w:eastAsia="es-CL"/>
               </w:rPr>
-              <w:t xml:space="preserve"> Wisconsin </w:t>
-            </w:r>
-            <w:proofErr w:type="spellStart"/>
-            <w:r>
-              <w:rPr>
-                <w:rFonts w:ascii="Calibri" w:hAnsi="Calibri" w:cs="Arial"/>
-                <w:i/>
-                <w:color w:val="548DD4"/>
-                <w:sz w:val="20"/>
-                <w:szCs w:val="20"/>
-                <w:lang w:eastAsia="es-CL"/>
-              </w:rPr>
-              <w:t>Breast</w:t>
-            </w:r>
-            <w:proofErr w:type="spellEnd"/>
-            <w:r>
-              <w:rPr>
-                <w:rFonts w:ascii="Calibri" w:hAnsi="Calibri" w:cs="Arial"/>
-                <w:i/>
-                <w:color w:val="548DD4"/>
-                <w:sz w:val="20"/>
-                <w:szCs w:val="20"/>
-                <w:lang w:eastAsia="es-CL"/>
-              </w:rPr>
-              <w:t xml:space="preserve"> Cancer), la evaluación de tres algoritmos predictivos para seleccionar el de mayor rendimiento y la visualización de indicadores clave a través de un dashboard en Power BI y una interfaz de usuario funcional para el personal de salud.</w:t>
+              <w:t xml:space="preserve"> Wisconsin Breast Cancer), la evaluación de tres algoritmos predictivos para seleccionar el de mayor rendimiento y la visualización de indicadores clave a través de un dashboard en Power BI y una interfaz de usuario funcional para el personal de salud.</w:t>
             </w:r>
           </w:p>
           <w:p>
@@ -1489,31 +1425,7 @@
                 <w:szCs w:val="20"/>
                 <w:lang w:eastAsia="es-CL"/>
               </w:rPr>
-              <w:t xml:space="preserve">¿Qué algoritmo de Machine </w:t>
-            </w:r>
-            <w:proofErr w:type="spellStart"/>
-            <w:r>
-              <w:rPr>
-                <w:rFonts w:ascii="Calibri" w:hAnsi="Calibri" w:cs="Arial"/>
-                <w:i/>
-                <w:color w:val="548DD4"/>
-                <w:sz w:val="20"/>
-                <w:szCs w:val="20"/>
-                <w:lang w:eastAsia="es-CL"/>
-              </w:rPr>
-              <w:t>Learning</w:t>
-            </w:r>
-            <w:proofErr w:type="spellEnd"/>
-            <w:r>
-              <w:rPr>
-                <w:rFonts w:ascii="Calibri" w:hAnsi="Calibri" w:cs="Arial"/>
-                <w:i/>
-                <w:color w:val="548DD4"/>
-                <w:sz w:val="20"/>
-                <w:szCs w:val="20"/>
-                <w:lang w:eastAsia="es-CL"/>
-              </w:rPr>
-              <w:t xml:space="preserve"> (entre los 3 evaluados) presenta el menor índice de falsos negativos, considerando el riesgo critico que esto implica en salud?</w:t>
+              <w:t>¿Qué algoritmo de Machine Learning (entre los 3 evaluados) presenta el menor índice de falsos negativos, considerando el riesgo critico que esto implica en salud?</w:t>
             </w:r>
           </w:p>
           <w:p>
@@ -1600,55 +1512,7 @@
                 <w:szCs w:val="20"/>
                 <w:lang w:eastAsia="es-CL"/>
               </w:rPr>
-              <w:t>¿Cómo influye la selección de características (</w:t>
-            </w:r>
-            <w:proofErr w:type="spellStart"/>
-            <w:r>
-              <w:rPr>
-                <w:rFonts w:ascii="Calibri" w:hAnsi="Calibri" w:cs="Arial"/>
-                <w:i/>
-                <w:color w:val="548DD4"/>
-                <w:sz w:val="20"/>
-                <w:szCs w:val="20"/>
-                <w:lang w:eastAsia="es-CL"/>
-              </w:rPr>
-              <w:t>feature</w:t>
-            </w:r>
-            <w:proofErr w:type="spellEnd"/>
-            <w:r>
-              <w:rPr>
-                <w:rFonts w:ascii="Calibri" w:hAnsi="Calibri" w:cs="Arial"/>
-                <w:i/>
-                <w:color w:val="548DD4"/>
-                <w:sz w:val="20"/>
-                <w:szCs w:val="20"/>
-                <w:lang w:eastAsia="es-CL"/>
-              </w:rPr>
-              <w:t xml:space="preserve"> </w:t>
-            </w:r>
-            <w:proofErr w:type="spellStart"/>
-            <w:r>
-              <w:rPr>
-                <w:rFonts w:ascii="Calibri" w:hAnsi="Calibri" w:cs="Arial"/>
-                <w:i/>
-                <w:color w:val="548DD4"/>
-                <w:sz w:val="20"/>
-                <w:szCs w:val="20"/>
-                <w:lang w:eastAsia="es-CL"/>
-              </w:rPr>
-              <w:t>engineering</w:t>
-            </w:r>
-            <w:proofErr w:type="spellEnd"/>
-            <w:r>
-              <w:rPr>
-                <w:rFonts w:ascii="Calibri" w:hAnsi="Calibri" w:cs="Arial"/>
-                <w:i/>
-                <w:color w:val="548DD4"/>
-                <w:sz w:val="20"/>
-                <w:szCs w:val="20"/>
-                <w:lang w:eastAsia="es-CL"/>
-              </w:rPr>
-              <w:t>) en la reducción del tiempo de procesamiento y mejora del rendimiento del modelo?</w:t>
+              <w:t>¿Cómo influye la selección de características (feature engineering) en la reducción del tiempo de procesamiento y mejora del rendimiento del modelo?</w:t>
             </w:r>
           </w:p>
         </w:tc>
@@ -1912,112 +1776,29 @@
                 <w:szCs w:val="20"/>
                 <w:lang w:eastAsia="es-CL"/>
               </w:rPr>
-              <w:t>El desarrollo es factible dentro d</w:t>
-            </w:r>
-            <w:r>
-              <w:rPr>
-                <w:rFonts w:ascii="Calibri" w:hAnsi="Calibri" w:cs="Arial"/>
-                <w:i/>
-                <w:color w:val="548DD4"/>
-                <w:sz w:val="20"/>
-                <w:szCs w:val="20"/>
-                <w:lang w:eastAsia="es-CL"/>
-              </w:rPr>
-              <w:t xml:space="preserve">el periodo intensivo del TAV (6 de enero al 6 de febrero). Para mitigar el riesgo del tiempo reducido y el trabajo individual, se </w:t>
-            </w:r>
-            <w:r>
-              <w:rPr>
-                <w:rFonts w:ascii="Calibri" w:hAnsi="Calibri" w:cs="Arial"/>
-                <w:i/>
-                <w:color w:val="548DD4"/>
-                <w:sz w:val="20"/>
-                <w:szCs w:val="20"/>
-                <w:lang w:eastAsia="es-CL"/>
-              </w:rPr>
-              <w:t>utilizará</w:t>
-            </w:r>
-            <w:r>
-              <w:rPr>
-                <w:rFonts w:ascii="Calibri" w:hAnsi="Calibri" w:cs="Arial"/>
-                <w:i/>
-                <w:color w:val="548DD4"/>
-                <w:sz w:val="20"/>
-                <w:szCs w:val="20"/>
-                <w:lang w:eastAsia="es-CL"/>
-              </w:rPr>
-              <w:t xml:space="preserve"> un dataset </w:t>
-            </w:r>
-            <w:proofErr w:type="spellStart"/>
-            <w:r>
-              <w:rPr>
-                <w:rFonts w:ascii="Calibri" w:hAnsi="Calibri" w:cs="Arial"/>
-                <w:i/>
-                <w:color w:val="548DD4"/>
-                <w:sz w:val="20"/>
-                <w:szCs w:val="20"/>
-                <w:lang w:eastAsia="es-CL"/>
-              </w:rPr>
-              <w:t>pre-etiquetado</w:t>
-            </w:r>
-            <w:proofErr w:type="spellEnd"/>
-            <w:r>
-              <w:rPr>
-                <w:rFonts w:ascii="Calibri" w:hAnsi="Calibri" w:cs="Arial"/>
-                <w:i/>
-                <w:color w:val="548DD4"/>
-                <w:sz w:val="20"/>
-                <w:szCs w:val="20"/>
-                <w:lang w:eastAsia="es-CL"/>
-              </w:rPr>
-              <w:t xml:space="preserve"> (Wisconsin </w:t>
-            </w:r>
-            <w:proofErr w:type="spellStart"/>
-            <w:r>
-              <w:rPr>
-                <w:rFonts w:ascii="Calibri" w:hAnsi="Calibri" w:cs="Arial"/>
-                <w:i/>
-                <w:color w:val="548DD4"/>
-                <w:sz w:val="20"/>
-                <w:szCs w:val="20"/>
-                <w:lang w:eastAsia="es-CL"/>
-              </w:rPr>
-              <w:t>Breast</w:t>
-            </w:r>
-            <w:proofErr w:type="spellEnd"/>
-            <w:r>
-              <w:rPr>
-                <w:rFonts w:ascii="Calibri" w:hAnsi="Calibri" w:cs="Arial"/>
-                <w:i/>
-                <w:color w:val="548DD4"/>
-                <w:sz w:val="20"/>
-                <w:szCs w:val="20"/>
-                <w:lang w:eastAsia="es-CL"/>
-              </w:rPr>
-              <w:t xml:space="preserve"> Cancer) y librerías de alto nivel (</w:t>
-            </w:r>
-            <w:proofErr w:type="spellStart"/>
-            <w:r>
-              <w:rPr>
-                <w:rFonts w:ascii="Calibri" w:hAnsi="Calibri" w:cs="Arial"/>
-                <w:i/>
-                <w:color w:val="548DD4"/>
-                <w:sz w:val="20"/>
-                <w:szCs w:val="20"/>
-                <w:lang w:eastAsia="es-CL"/>
-              </w:rPr>
-              <w:t>Scikit</w:t>
-            </w:r>
-            <w:proofErr w:type="spellEnd"/>
-            <w:r>
-              <w:rPr>
-                <w:rFonts w:ascii="Calibri" w:hAnsi="Calibri" w:cs="Arial"/>
-                <w:i/>
-                <w:color w:val="548DD4"/>
-                <w:sz w:val="20"/>
-                <w:szCs w:val="20"/>
-                <w:lang w:eastAsia="es-CL"/>
-              </w:rPr>
-              <w:t>-Learn), permitiendo centrar el esfuerzo en la precisión del modelo y la integración de la interfaz en solo 4 semanas.</w:t>
+              <w:t>El desarrollo es</w:t>
+            </w:r>
+            <w:r>
+              <w:rPr>
+                <w:rFonts w:ascii="Calibri" w:hAnsi="Calibri" w:cs="Arial"/>
+                <w:i/>
+                <w:color w:val="548DD4"/>
+                <w:sz w:val="20"/>
+                <w:szCs w:val="20"/>
+                <w:lang w:eastAsia="es-CL"/>
+              </w:rPr>
+              <w:t xml:space="preserve"> técnicamente factible dentro del período de 4 semanas del TAV mediante una planificación </w:t>
+            </w:r>
+            <w:r>
+              <w:rPr>
+                <w:rFonts w:ascii="Calibri" w:hAnsi="Calibri" w:cs="Arial"/>
+                <w:i/>
+                <w:color w:val="548DD4"/>
+                <w:sz w:val="20"/>
+                <w:szCs w:val="20"/>
+                <w:lang w:eastAsia="es-CL"/>
+              </w:rPr>
+              <w:t>estructurada bajo el modelo de cascada. Al seguir etapas secuenciales de análisis, diseño, implementación y pruebas, se asegura que los requerimientos técnicos se cumplan antes de avanzar a la codificación. El uso de un dataset estandarizado (Wisconsin Breast Cancer) elimina la incertidumbre en la obtención de datos, permitiendo centrar el esfuerzo de ingeniería en la precisión técnica de los algoritmos predictivos.</w:t>
             </w:r>
           </w:p>
         </w:tc>
@@ -2288,31 +2069,7 @@
                 <w:szCs w:val="20"/>
                 <w:lang w:eastAsia="es-CL"/>
               </w:rPr>
-              <w:t xml:space="preserve"> de mama mediante el uso de modelos de Machine </w:t>
-            </w:r>
-            <w:proofErr w:type="spellStart"/>
-            <w:r>
-              <w:rPr>
-                <w:rFonts w:ascii="Calibri" w:hAnsi="Calibri" w:cs="Arial"/>
-                <w:i/>
-                <w:color w:val="548DD4"/>
-                <w:sz w:val="20"/>
-                <w:szCs w:val="20"/>
-                <w:lang w:eastAsia="es-CL"/>
-              </w:rPr>
-              <w:t>Learning</w:t>
-            </w:r>
-            <w:proofErr w:type="spellEnd"/>
-            <w:r>
-              <w:rPr>
-                <w:rFonts w:ascii="Calibri" w:hAnsi="Calibri" w:cs="Arial"/>
-                <w:i/>
-                <w:color w:val="548DD4"/>
-                <w:sz w:val="20"/>
-                <w:szCs w:val="20"/>
-                <w:lang w:eastAsia="es-CL"/>
-              </w:rPr>
-              <w:t xml:space="preserve">, con el fin de predecir </w:t>
+              <w:t xml:space="preserve"> de mama mediante el uso de modelos de Machine Learning, con el fin de predecir </w:t>
             </w:r>
             <w:r>
               <w:rPr>
@@ -2655,7 +2412,6 @@
                 <w:sz w:val="28"/>
                 <w:szCs w:val="28"/>
               </w:rPr>
-              <w:lastRenderedPageBreak/>
               <w:t>5</w:t>
             </w:r>
             <w:r>
@@ -2825,114 +2581,86 @@
                 <w:szCs w:val="20"/>
                 <w:lang w:eastAsia="es-CL"/>
               </w:rPr>
-              <w:t>Para el desarrollo del proyecto APT, se utilizará una metodología hibrida que combina la disciplina de análisis de datos con la gestión ágil de proyectos. Este enfoque permite estructurar el trabajo técnico de inteligencia artificial mientras se mantiene un ritmo de entrega constante y adaptable a la modalidad intensiva del TAV.</w:t>
-            </w:r>
-          </w:p>
-          <w:p>
-            <w:pPr>
-              <w:jc w:val="both"/>
-              <w:rPr>
-                <w:rFonts w:ascii="Calibri" w:hAnsi="Calibri" w:cs="Arial"/>
-                <w:i/>
-                <w:color w:val="548DD4"/>
-                <w:sz w:val="20"/>
-                <w:szCs w:val="20"/>
-                <w:lang w:eastAsia="es-CL"/>
-              </w:rPr>
-            </w:pPr>
-            <w:r>
-              <w:rPr>
-                <w:rFonts w:ascii="Calibri" w:hAnsi="Calibri" w:cs="Arial"/>
-                <w:i/>
-                <w:color w:val="548DD4"/>
-                <w:sz w:val="20"/>
-                <w:szCs w:val="20"/>
-                <w:lang w:eastAsia="es-CL"/>
-              </w:rPr>
-              <w:t>Descripción de la Metodología</w:t>
-            </w:r>
-          </w:p>
-          <w:p>
-            <w:pPr>
-              <w:jc w:val="both"/>
-              <w:rPr>
-                <w:rFonts w:ascii="Calibri" w:hAnsi="Calibri" w:cs="Arial"/>
-                <w:i/>
-                <w:color w:val="548DD4"/>
-                <w:sz w:val="20"/>
-                <w:szCs w:val="20"/>
-                <w:lang w:eastAsia="es-CL"/>
-              </w:rPr>
-            </w:pPr>
-            <w:r>
-              <w:rPr>
-                <w:rFonts w:ascii="Calibri" w:hAnsi="Calibri" w:cs="Arial"/>
-                <w:i/>
-                <w:color w:val="548DD4"/>
-                <w:sz w:val="20"/>
-                <w:szCs w:val="20"/>
-                <w:lang w:eastAsia="es-CL"/>
-              </w:rPr>
-              <w:t xml:space="preserve">1. Disciplina de Análisis de Datos: </w:t>
-            </w:r>
-            <w:r>
-              <w:rPr>
-                <w:rFonts w:ascii="Calibri" w:hAnsi="Calibri" w:cs="Arial"/>
-                <w:i/>
-                <w:color w:val="548DD4"/>
-                <w:sz w:val="20"/>
-                <w:szCs w:val="20"/>
-                <w:lang w:eastAsia="es-CL"/>
-              </w:rPr>
-              <w:t>Metodología CRISP-DM Se aplicará el estándar industrial Cross-</w:t>
-            </w:r>
-            <w:proofErr w:type="spellStart"/>
-            <w:r>
-              <w:rPr>
-                <w:rFonts w:ascii="Calibri" w:hAnsi="Calibri" w:cs="Arial"/>
-                <w:i/>
-                <w:color w:val="548DD4"/>
-                <w:sz w:val="20"/>
-                <w:szCs w:val="20"/>
-                <w:lang w:eastAsia="es-CL"/>
-              </w:rPr>
-              <w:t>Industry</w:t>
-            </w:r>
-            <w:proofErr w:type="spellEnd"/>
-            <w:r>
-              <w:rPr>
-                <w:rFonts w:ascii="Calibri" w:hAnsi="Calibri" w:cs="Arial"/>
-                <w:i/>
-                <w:color w:val="548DD4"/>
-                <w:sz w:val="20"/>
-                <w:szCs w:val="20"/>
-                <w:lang w:eastAsia="es-CL"/>
-              </w:rPr>
-              <w:t xml:space="preserve"> Standard Process </w:t>
-            </w:r>
-            <w:proofErr w:type="spellStart"/>
-            <w:r>
-              <w:rPr>
-                <w:rFonts w:ascii="Calibri" w:hAnsi="Calibri" w:cs="Arial"/>
-                <w:i/>
-                <w:color w:val="548DD4"/>
-                <w:sz w:val="20"/>
-                <w:szCs w:val="20"/>
-                <w:lang w:eastAsia="es-CL"/>
-              </w:rPr>
-              <w:t>for</w:t>
-            </w:r>
-            <w:proofErr w:type="spellEnd"/>
-            <w:r>
-              <w:rPr>
-                <w:rFonts w:ascii="Calibri" w:hAnsi="Calibri" w:cs="Arial"/>
-                <w:i/>
-                <w:color w:val="548DD4"/>
-                <w:sz w:val="20"/>
-                <w:szCs w:val="20"/>
-                <w:lang w:eastAsia="es-CL"/>
-              </w:rPr>
-              <w:t xml:space="preserve"> Data Mining (CRISP-DM) para el ciclo de vida del modelo predictivo:</w:t>
+              <w:t>P</w:t>
+            </w:r>
+            <w:r>
+              <w:rPr>
+                <w:rFonts w:ascii="Calibri" w:hAnsi="Calibri" w:cs="Arial"/>
+                <w:i/>
+                <w:color w:val="548DD4"/>
+                <w:sz w:val="20"/>
+                <w:szCs w:val="20"/>
+                <w:lang w:eastAsia="es-CL"/>
+              </w:rPr>
+              <w:t xml:space="preserve">ara el desarrollo de este proyecto de ingeniería, se </w:t>
+            </w:r>
+            <w:r>
+              <w:rPr>
+                <w:rFonts w:ascii="Calibri" w:hAnsi="Calibri" w:cs="Arial"/>
+                <w:i/>
+                <w:color w:val="548DD4"/>
+                <w:sz w:val="20"/>
+                <w:szCs w:val="20"/>
+                <w:lang w:eastAsia="es-CL"/>
+              </w:rPr>
+              <w:t>utilizará</w:t>
+            </w:r>
+            <w:r>
+              <w:rPr>
+                <w:rFonts w:ascii="Calibri" w:hAnsi="Calibri" w:cs="Arial"/>
+                <w:i/>
+                <w:color w:val="548DD4"/>
+                <w:sz w:val="20"/>
+                <w:szCs w:val="20"/>
+                <w:lang w:eastAsia="es-CL"/>
+              </w:rPr>
+              <w:t xml:space="preserve"> una </w:t>
+            </w:r>
+            <w:r>
+              <w:rPr>
+                <w:rFonts w:ascii="Calibri" w:hAnsi="Calibri" w:cs="Arial"/>
+                <w:b/>
+                <w:bCs/>
+                <w:i/>
+                <w:color w:val="548DD4"/>
+                <w:sz w:val="20"/>
+                <w:szCs w:val="20"/>
+                <w:lang w:eastAsia="es-CL"/>
+              </w:rPr>
+              <w:t>Metodología Tradicional de Ciclo de Vida en Cascada (Waterfall)</w:t>
+            </w:r>
+            <w:r>
+              <w:rPr>
+                <w:rFonts w:ascii="Calibri" w:hAnsi="Calibri" w:cs="Arial"/>
+                <w:i/>
+                <w:color w:val="548DD4"/>
+                <w:sz w:val="20"/>
+                <w:szCs w:val="20"/>
+                <w:lang w:eastAsia="es-CL"/>
+              </w:rPr>
+              <w:t>.</w:t>
+            </w:r>
+            <w:r>
+              <w:rPr>
+                <w:rFonts w:ascii="Calibri" w:hAnsi="Calibri" w:cs="Arial"/>
+                <w:i/>
+                <w:color w:val="548DD4"/>
+                <w:sz w:val="20"/>
+                <w:szCs w:val="20"/>
+                <w:lang w:eastAsia="es-CL"/>
+              </w:rPr>
+              <w:t xml:space="preserve"> </w:t>
+            </w:r>
+            <w:r>
+              <w:rPr>
+                <w:rFonts w:ascii="Calibri" w:hAnsi="Calibri" w:cs="Arial"/>
+                <w:i/>
+                <w:color w:val="548DD4"/>
+                <w:sz w:val="20"/>
+                <w:szCs w:val="20"/>
+                <w:lang w:eastAsia="es-CL"/>
+              </w:rPr>
+              <w:t>Este enfoque garantiza un desarrollo riguroso y secuencial, donde cada fase genera una base sólida para la siguiente, asegurando el cumplimiento de los estándares de calidad requeridos en el área de salud.</w:t>
             </w:r>
           </w:p>
           <w:p>
@@ -2940,7 +2668,7 @@
               <w:pStyle w:val="Prrafodelista"/>
               <w:numPr>
                 <w:ilvl w:val="0"/>
-                <w:numId w:val="6"/>
+                <w:numId w:val="11"/>
               </w:numPr>
               <w:jc w:val="both"/>
               <w:rPr>
@@ -2955,13 +2683,26 @@
             <w:r>
               <w:rPr>
                 <w:rFonts w:ascii="Calibri" w:hAnsi="Calibri" w:cs="Arial"/>
-                <w:i/>
-                <w:color w:val="548DD4"/>
-                <w:sz w:val="20"/>
-                <w:szCs w:val="20"/>
-                <w:lang w:eastAsia="es-CL"/>
-              </w:rPr>
-              <w:t>Comprensión del Negocio: Definición de los requisitos médicos y los objetivos de predicción para el cáncer de mama.</w:t>
+                <w:b/>
+                <w:bCs/>
+                <w:i/>
+                <w:color w:val="548DD4"/>
+                <w:sz w:val="20"/>
+                <w:szCs w:val="20"/>
+                <w:lang w:eastAsia="es-CL"/>
+              </w:rPr>
+              <w:t>Análisis de Requisitos:</w:t>
+            </w:r>
+            <w:r>
+              <w:rPr>
+                <w:rFonts w:ascii="Calibri" w:hAnsi="Calibri" w:cs="Arial"/>
+                <w:i/>
+                <w:color w:val="548DD4"/>
+                <w:sz w:val="20"/>
+                <w:szCs w:val="20"/>
+                <w:lang w:eastAsia="es-CL"/>
+              </w:rPr>
+              <w:t xml:space="preserve"> Definición exhaustiva de las funcionalidades técnicas y requerimientos no funcionales (precisión, seguridad) del sistema de diagnóstico.</w:t>
             </w:r>
           </w:p>
           <w:p>
@@ -2969,7 +2710,7 @@
               <w:pStyle w:val="Prrafodelista"/>
               <w:numPr>
                 <w:ilvl w:val="0"/>
-                <w:numId w:val="6"/>
+                <w:numId w:val="11"/>
               </w:numPr>
               <w:jc w:val="both"/>
               <w:rPr>
@@ -2984,35 +2725,26 @@
             <w:r>
               <w:rPr>
                 <w:rFonts w:ascii="Calibri" w:hAnsi="Calibri" w:cs="Arial"/>
-                <w:i/>
-                <w:color w:val="548DD4"/>
-                <w:sz w:val="20"/>
-                <w:szCs w:val="20"/>
-                <w:lang w:eastAsia="es-CL"/>
-              </w:rPr>
-              <w:t xml:space="preserve">Comprensión de los </w:t>
-            </w:r>
-            <w:r>
-              <w:rPr>
-                <w:rFonts w:ascii="Calibri" w:hAnsi="Calibri" w:cs="Arial"/>
-                <w:i/>
-                <w:color w:val="548DD4"/>
-                <w:sz w:val="20"/>
-                <w:szCs w:val="20"/>
-                <w:lang w:eastAsia="es-CL"/>
-              </w:rPr>
-              <w:t>D</w:t>
-            </w:r>
-            <w:r>
-              <w:rPr>
-                <w:rFonts w:ascii="Calibri" w:hAnsi="Calibri" w:cs="Arial"/>
-                <w:i/>
-                <w:color w:val="548DD4"/>
-                <w:sz w:val="20"/>
-                <w:szCs w:val="20"/>
-                <w:lang w:eastAsia="es-CL"/>
-              </w:rPr>
-              <w:t>atos: Recolección del dataset y análisis exploratorio inicial para identificar variables clave.</w:t>
+                <w:b/>
+                <w:bCs/>
+                <w:i/>
+                <w:color w:val="548DD4"/>
+                <w:sz w:val="20"/>
+                <w:szCs w:val="20"/>
+                <w:lang w:eastAsia="es-CL"/>
+              </w:rPr>
+              <w:t>Diseño del Sistema:</w:t>
+            </w:r>
+            <w:r>
+              <w:rPr>
+                <w:rFonts w:ascii="Calibri" w:hAnsi="Calibri" w:cs="Arial"/>
+                <w:i/>
+                <w:color w:val="548DD4"/>
+                <w:sz w:val="20"/>
+                <w:szCs w:val="20"/>
+                <w:lang w:eastAsia="es-CL"/>
+              </w:rPr>
+              <w:t xml:space="preserve"> Elaboración del arquitectura lógica y selección fundamentada de los algoritmos de Machine Learning (Ingeniería de Características).</w:t>
             </w:r>
           </w:p>
           <w:p>
@@ -3020,7 +2752,7 @@
               <w:pStyle w:val="Prrafodelista"/>
               <w:numPr>
                 <w:ilvl w:val="0"/>
-                <w:numId w:val="6"/>
+                <w:numId w:val="11"/>
               </w:numPr>
               <w:jc w:val="both"/>
               <w:rPr>
@@ -3035,13 +2767,26 @@
             <w:r>
               <w:rPr>
                 <w:rFonts w:ascii="Calibri" w:hAnsi="Calibri" w:cs="Arial"/>
-                <w:i/>
-                <w:color w:val="548DD4"/>
-                <w:sz w:val="20"/>
-                <w:szCs w:val="20"/>
-                <w:lang w:eastAsia="es-CL"/>
-              </w:rPr>
-              <w:t>Preparación de los Datos: Limpieza, normalización y transformación de los datos para el entrenamiento de los modelos.</w:t>
+                <w:b/>
+                <w:bCs/>
+                <w:i/>
+                <w:color w:val="548DD4"/>
+                <w:sz w:val="20"/>
+                <w:szCs w:val="20"/>
+                <w:lang w:eastAsia="es-CL"/>
+              </w:rPr>
+              <w:t>Implementación (Codificación):</w:t>
+            </w:r>
+            <w:r>
+              <w:rPr>
+                <w:rFonts w:ascii="Calibri" w:hAnsi="Calibri" w:cs="Arial"/>
+                <w:i/>
+                <w:color w:val="548DD4"/>
+                <w:sz w:val="20"/>
+                <w:szCs w:val="20"/>
+                <w:lang w:eastAsia="es-CL"/>
+              </w:rPr>
+              <w:t xml:space="preserve"> Construcción del modelo predictivo en Python e integración de la interfaz de usuario basada en el diseño previo.</w:t>
             </w:r>
           </w:p>
           <w:p>
@@ -3049,7 +2794,7 @@
               <w:pStyle w:val="Prrafodelista"/>
               <w:numPr>
                 <w:ilvl w:val="0"/>
-                <w:numId w:val="6"/>
+                <w:numId w:val="11"/>
               </w:numPr>
               <w:jc w:val="both"/>
               <w:rPr>
@@ -3064,61 +2809,102 @@
             <w:r>
               <w:rPr>
                 <w:rFonts w:ascii="Calibri" w:hAnsi="Calibri" w:cs="Arial"/>
-                <w:i/>
-                <w:color w:val="548DD4"/>
-                <w:sz w:val="20"/>
-                <w:szCs w:val="20"/>
-                <w:lang w:eastAsia="es-CL"/>
-              </w:rPr>
-              <w:t xml:space="preserve">Modelado: Aplicación y prueba de diversos algoritmos de Machine </w:t>
-            </w:r>
-            <w:proofErr w:type="spellStart"/>
-            <w:r>
-              <w:rPr>
-                <w:rFonts w:ascii="Calibri" w:hAnsi="Calibri" w:cs="Arial"/>
-                <w:i/>
-                <w:color w:val="548DD4"/>
-                <w:sz w:val="20"/>
-                <w:szCs w:val="20"/>
-                <w:lang w:eastAsia="es-CL"/>
-              </w:rPr>
-              <w:t>Learning</w:t>
-            </w:r>
-            <w:proofErr w:type="spellEnd"/>
-            <w:r>
-              <w:rPr>
-                <w:rFonts w:ascii="Calibri" w:hAnsi="Calibri" w:cs="Arial"/>
-                <w:i/>
-                <w:color w:val="548DD4"/>
-                <w:sz w:val="20"/>
-                <w:szCs w:val="20"/>
-                <w:lang w:eastAsia="es-CL"/>
-              </w:rPr>
-              <w:t xml:space="preserve"> (</w:t>
-            </w:r>
-            <w:proofErr w:type="spellStart"/>
-            <w:r>
-              <w:rPr>
-                <w:rFonts w:ascii="Calibri" w:hAnsi="Calibri" w:cs="Arial"/>
-                <w:i/>
-                <w:color w:val="548DD4"/>
-                <w:sz w:val="20"/>
-                <w:szCs w:val="20"/>
-                <w:lang w:eastAsia="es-CL"/>
-              </w:rPr>
-              <w:t>ej</w:t>
-            </w:r>
-            <w:proofErr w:type="spellEnd"/>
-            <w:r>
-              <w:rPr>
-                <w:rFonts w:ascii="Calibri" w:hAnsi="Calibri" w:cs="Arial"/>
-                <w:i/>
-                <w:color w:val="548DD4"/>
-                <w:sz w:val="20"/>
-                <w:szCs w:val="20"/>
-                <w:lang w:eastAsia="es-CL"/>
-              </w:rPr>
-              <w:t>, Random Forest, SVM).</w:t>
+                <w:b/>
+                <w:bCs/>
+                <w:i/>
+                <w:color w:val="548DD4"/>
+                <w:sz w:val="20"/>
+                <w:szCs w:val="20"/>
+                <w:lang w:eastAsia="es-CL"/>
+              </w:rPr>
+              <w:t>Pruebas y Verificación:</w:t>
+            </w:r>
+            <w:r>
+              <w:rPr>
+                <w:rFonts w:ascii="Calibri" w:hAnsi="Calibri" w:cs="Arial"/>
+                <w:i/>
+                <w:color w:val="548DD4"/>
+                <w:sz w:val="20"/>
+                <w:szCs w:val="20"/>
+                <w:lang w:eastAsia="es-CL"/>
+              </w:rPr>
+              <w:t xml:space="preserve"> Fase de pruebas integrales para validar que el software cumple con la sensibilidad y especific</w:t>
+            </w:r>
+            <w:r>
+              <w:rPr>
+                <w:rFonts w:ascii="Calibri" w:hAnsi="Calibri" w:cs="Arial"/>
+                <w:i/>
+                <w:color w:val="548DD4"/>
+                <w:sz w:val="20"/>
+                <w:szCs w:val="20"/>
+                <w:lang w:eastAsia="es-CL"/>
+              </w:rPr>
+              <w:t>idad diagnóstica requerida antes de su entrega final.</w:t>
+            </w:r>
+          </w:p>
+          <w:p>
+            <w:pPr>
+              <w:jc w:val="both"/>
+              <w:rPr>
+                <w:rFonts w:ascii="Calibri" w:hAnsi="Calibri" w:cs="Arial"/>
+                <w:i/>
+                <w:color w:val="548DD4"/>
+                <w:sz w:val="20"/>
+                <w:szCs w:val="20"/>
+                <w:lang w:eastAsia="es-CL"/>
+              </w:rPr>
+            </w:pPr>
+          </w:p>
+          <w:p>
+            <w:pPr>
+              <w:jc w:val="both"/>
+              <w:rPr>
+                <w:rFonts w:ascii="Calibri" w:hAnsi="Calibri" w:cs="Arial"/>
+                <w:b/>
+                <w:bCs/>
+                <w:i/>
+                <w:color w:val="548DD4"/>
+                <w:sz w:val="20"/>
+                <w:szCs w:val="20"/>
+                <w:lang w:eastAsia="es-CL"/>
+              </w:rPr>
+            </w:pPr>
+            <w:r>
+              <w:rPr>
+                <w:rFonts w:ascii="Calibri" w:hAnsi="Calibri" w:cs="Arial"/>
+                <w:b/>
+                <w:bCs/>
+                <w:i/>
+                <w:color w:val="548DD4"/>
+                <w:sz w:val="20"/>
+                <w:szCs w:val="20"/>
+                <w:lang w:eastAsia="es-CL"/>
+              </w:rPr>
+              <w:t>Definición de Funciones y Responsabilidades (Trabajo Individual)</w:t>
+            </w:r>
+          </w:p>
+          <w:p>
+            <w:pPr>
+              <w:jc w:val="both"/>
+              <w:rPr>
+                <w:rFonts w:ascii="Calibri" w:hAnsi="Calibri" w:cs="Arial"/>
+                <w:i/>
+                <w:color w:val="548DD4"/>
+                <w:sz w:val="20"/>
+                <w:szCs w:val="20"/>
+                <w:lang w:eastAsia="es-CL"/>
+              </w:rPr>
+            </w:pPr>
+            <w:r>
+              <w:rPr>
+                <w:rFonts w:ascii="Calibri" w:hAnsi="Calibri" w:cs="Arial"/>
+                <w:i/>
+                <w:color w:val="548DD4"/>
+                <w:sz w:val="20"/>
+                <w:szCs w:val="20"/>
+                <w:lang w:eastAsia="es-CL"/>
+              </w:rPr>
+              <w:t>Al trabajar de manera individual, asumiré el rol de Ingeniera de Software a cargo, responsable de ejecutar cada fase del ciclo de vida de manera secuencial.</w:t>
             </w:r>
           </w:p>
           <w:p>
@@ -3126,7 +2912,7 @@
               <w:pStyle w:val="Prrafodelista"/>
               <w:numPr>
                 <w:ilvl w:val="0"/>
-                <w:numId w:val="6"/>
+                <w:numId w:val="12"/>
               </w:numPr>
               <w:jc w:val="both"/>
               <w:rPr>
@@ -3141,13 +2927,26 @@
             <w:r>
               <w:rPr>
                 <w:rFonts w:ascii="Calibri" w:hAnsi="Calibri" w:cs="Arial"/>
-                <w:i/>
-                <w:color w:val="548DD4"/>
-                <w:sz w:val="20"/>
-                <w:szCs w:val="20"/>
-                <w:lang w:eastAsia="es-CL"/>
-              </w:rPr>
-              <w:t>Evaluación: Validación de los resultados mediante métricas de precisión y sensibilidad (Recall) para asegurar la confiabilidad del diagnóstico.</w:t>
+                <w:b/>
+                <w:bCs/>
+                <w:i/>
+                <w:color w:val="548DD4"/>
+                <w:sz w:val="20"/>
+                <w:szCs w:val="20"/>
+                <w:lang w:eastAsia="es-CL"/>
+              </w:rPr>
+              <w:t xml:space="preserve">Analista de Sistemas: </w:t>
+            </w:r>
+            <w:r>
+              <w:rPr>
+                <w:rFonts w:ascii="Calibri" w:hAnsi="Calibri" w:cs="Arial"/>
+                <w:i/>
+                <w:color w:val="548DD4"/>
+                <w:sz w:val="20"/>
+                <w:szCs w:val="20"/>
+                <w:lang w:eastAsia="es-CL"/>
+              </w:rPr>
+              <w:t>Responsable de la especificación de requisitos y análisis técnico de datos.</w:t>
             </w:r>
           </w:p>
           <w:p>
@@ -3155,7 +2954,7 @@
               <w:pStyle w:val="Prrafodelista"/>
               <w:numPr>
                 <w:ilvl w:val="0"/>
-                <w:numId w:val="6"/>
+                <w:numId w:val="12"/>
               </w:numPr>
               <w:jc w:val="both"/>
               <w:rPr>
@@ -3170,133 +2969,26 @@
             <w:r>
               <w:rPr>
                 <w:rFonts w:ascii="Calibri" w:hAnsi="Calibri" w:cs="Arial"/>
-                <w:i/>
-                <w:color w:val="548DD4"/>
-                <w:sz w:val="20"/>
-                <w:szCs w:val="20"/>
-                <w:lang w:eastAsia="es-CL"/>
-              </w:rPr>
-              <w:t>Despliegue: integración del modelo final en la plataforma de software y visualización en Power BI.</w:t>
-            </w:r>
-          </w:p>
-          <w:p>
-            <w:pPr>
-              <w:jc w:val="both"/>
-              <w:rPr>
-                <w:rFonts w:ascii="Calibri" w:hAnsi="Calibri" w:cs="Arial"/>
-                <w:i/>
-                <w:color w:val="548DD4"/>
-                <w:sz w:val="20"/>
-                <w:szCs w:val="20"/>
-                <w:lang w:eastAsia="es-CL"/>
-              </w:rPr>
-            </w:pPr>
-            <w:r>
-              <w:rPr>
-                <w:rFonts w:ascii="Calibri" w:hAnsi="Calibri" w:cs="Arial"/>
-                <w:i/>
-                <w:color w:val="548DD4"/>
-                <w:sz w:val="20"/>
-                <w:szCs w:val="20"/>
-                <w:lang w:eastAsia="es-CL"/>
-              </w:rPr>
-              <w:t>2. Gestión del Proyecto: Marco de Trabajo Ágil (Kanban/Scrum) Dado que el proyecto hasta el momento tendré que realizarlo de forma individual, utilizara un marco ágil simplificado centrado en la priorización de tareas (</w:t>
-            </w:r>
-            <w:proofErr w:type="spellStart"/>
-            <w:r>
-              <w:rPr>
-                <w:rFonts w:ascii="Calibri" w:hAnsi="Calibri" w:cs="Arial"/>
-                <w:i/>
-                <w:color w:val="548DD4"/>
-                <w:sz w:val="20"/>
-                <w:szCs w:val="20"/>
-                <w:lang w:eastAsia="es-CL"/>
-              </w:rPr>
-              <w:t>Product</w:t>
-            </w:r>
-            <w:proofErr w:type="spellEnd"/>
-            <w:r>
-              <w:rPr>
-                <w:rFonts w:ascii="Calibri" w:hAnsi="Calibri" w:cs="Arial"/>
-                <w:i/>
-                <w:color w:val="548DD4"/>
-                <w:sz w:val="20"/>
-                <w:szCs w:val="20"/>
-                <w:lang w:eastAsia="es-CL"/>
-              </w:rPr>
-              <w:t xml:space="preserve"> Backlog) y ciclos de trabajo semanales (</w:t>
-            </w:r>
-            <w:proofErr w:type="spellStart"/>
-            <w:r>
-              <w:rPr>
-                <w:rFonts w:ascii="Calibri" w:hAnsi="Calibri" w:cs="Arial"/>
-                <w:i/>
-                <w:color w:val="548DD4"/>
-                <w:sz w:val="20"/>
-                <w:szCs w:val="20"/>
-                <w:lang w:eastAsia="es-CL"/>
-              </w:rPr>
-              <w:t>Sprints</w:t>
-            </w:r>
-            <w:proofErr w:type="spellEnd"/>
-            <w:r>
-              <w:rPr>
-                <w:rFonts w:ascii="Calibri" w:hAnsi="Calibri" w:cs="Arial"/>
-                <w:i/>
-                <w:color w:val="548DD4"/>
-                <w:sz w:val="20"/>
-                <w:szCs w:val="20"/>
-                <w:lang w:eastAsia="es-CL"/>
-              </w:rPr>
-              <w:t>) para asegurar el cumplimiento de las entregas de la Fase 1, 2 y 3 del portafolio.</w:t>
-            </w:r>
-          </w:p>
-          <w:p>
-            <w:pPr>
-              <w:jc w:val="both"/>
-              <w:rPr>
-                <w:rFonts w:ascii="Calibri" w:hAnsi="Calibri" w:cs="Arial"/>
-                <w:i/>
-                <w:color w:val="548DD4"/>
-                <w:sz w:val="20"/>
-                <w:szCs w:val="20"/>
-                <w:lang w:eastAsia="es-CL"/>
-              </w:rPr>
-            </w:pPr>
-            <w:r>
-              <w:rPr>
-                <w:rFonts w:ascii="Calibri" w:hAnsi="Calibri" w:cs="Arial"/>
-                <w:i/>
-                <w:color w:val="548DD4"/>
-                <w:sz w:val="20"/>
-                <w:szCs w:val="20"/>
-                <w:lang w:eastAsia="es-CL"/>
-              </w:rPr>
-              <w:t>Definición de Funciones y Responsabilidades (Trabajo Individual)</w:t>
-            </w:r>
-          </w:p>
-          <w:p>
-            <w:pPr>
-              <w:jc w:val="both"/>
-              <w:rPr>
-                <w:rFonts w:ascii="Calibri" w:hAnsi="Calibri" w:cs="Arial"/>
-                <w:i/>
-                <w:color w:val="548DD4"/>
-                <w:sz w:val="20"/>
-                <w:szCs w:val="20"/>
-                <w:lang w:eastAsia="es-CL"/>
-              </w:rPr>
-            </w:pPr>
-            <w:r>
-              <w:rPr>
-                <w:rFonts w:ascii="Calibri" w:hAnsi="Calibri" w:cs="Arial"/>
-                <w:i/>
-                <w:color w:val="548DD4"/>
-                <w:sz w:val="20"/>
-                <w:szCs w:val="20"/>
-                <w:lang w:eastAsia="es-CL"/>
-              </w:rPr>
-              <w:t>Al encontrarme por el momento trabajando de manera individual, asumiré la totalidad de los roles necesarios para la ejecución exitosa del sistema, asegurando la integración de todas las competencias del perfil de ingreso:</w:t>
+                <w:b/>
+                <w:bCs/>
+                <w:i/>
+                <w:color w:val="548DD4"/>
+                <w:sz w:val="20"/>
+                <w:szCs w:val="20"/>
+                <w:lang w:eastAsia="es-CL"/>
+              </w:rPr>
+              <w:t>Ingeniera de Modelado:</w:t>
+            </w:r>
+            <w:r>
+              <w:rPr>
+                <w:rFonts w:ascii="Calibri" w:hAnsi="Calibri" w:cs="Arial"/>
+                <w:i/>
+                <w:color w:val="548DD4"/>
+                <w:sz w:val="20"/>
+                <w:szCs w:val="20"/>
+                <w:lang w:eastAsia="es-CL"/>
+              </w:rPr>
+              <w:t xml:space="preserve"> Encargada del diseño, entrenamiento y optimización de los modelos predictivos.</w:t>
             </w:r>
           </w:p>
           <w:p>
@@ -3304,7 +2996,7 @@
               <w:pStyle w:val="Prrafodelista"/>
               <w:numPr>
                 <w:ilvl w:val="0"/>
-                <w:numId w:val="7"/>
+                <w:numId w:val="12"/>
               </w:numPr>
               <w:jc w:val="both"/>
               <w:rPr>
@@ -3319,13 +3011,26 @@
             <w:r>
               <w:rPr>
                 <w:rFonts w:ascii="Calibri" w:hAnsi="Calibri" w:cs="Arial"/>
-                <w:i/>
-                <w:color w:val="548DD4"/>
-                <w:sz w:val="20"/>
-                <w:szCs w:val="20"/>
-                <w:lang w:eastAsia="es-CL"/>
-              </w:rPr>
-              <w:t>Analista de Datos / Data Scientist: Responsable de la búsqueda, limpieza y procesamiento del dataset de cáncer de mama, así como del entrenamiento y optimización del modelo predictivo.</w:t>
+                <w:b/>
+                <w:bCs/>
+                <w:i/>
+                <w:color w:val="548DD4"/>
+                <w:sz w:val="20"/>
+                <w:szCs w:val="20"/>
+                <w:lang w:eastAsia="es-CL"/>
+              </w:rPr>
+              <w:t>Desarrolladora de Software:</w:t>
+            </w:r>
+            <w:r>
+              <w:rPr>
+                <w:rFonts w:ascii="Calibri" w:hAnsi="Calibri" w:cs="Arial"/>
+                <w:i/>
+                <w:color w:val="548DD4"/>
+                <w:sz w:val="20"/>
+                <w:szCs w:val="20"/>
+                <w:lang w:eastAsia="es-CL"/>
+              </w:rPr>
+              <w:t xml:space="preserve"> Responsable de la implementación de la interfaz e integración de componentes.</w:t>
             </w:r>
           </w:p>
           <w:p>
@@ -3333,7 +3038,7 @@
               <w:pStyle w:val="Prrafodelista"/>
               <w:numPr>
                 <w:ilvl w:val="0"/>
-                <w:numId w:val="7"/>
+                <w:numId w:val="12"/>
               </w:numPr>
               <w:jc w:val="both"/>
               <w:rPr>
@@ -3348,71 +3053,26 @@
             <w:r>
               <w:rPr>
                 <w:rFonts w:ascii="Calibri" w:hAnsi="Calibri" w:cs="Arial"/>
-                <w:i/>
-                <w:color w:val="548DD4"/>
-                <w:sz w:val="20"/>
-                <w:szCs w:val="20"/>
-                <w:lang w:eastAsia="es-CL"/>
-              </w:rPr>
-              <w:t>Desarrollador de Software: Encargado del diseño y codificación de la interfaz de usuario, la conexión con la base de datos y la integración de modelo de IA en la aplicación.</w:t>
-            </w:r>
-          </w:p>
-          <w:p>
-            <w:pPr>
-              <w:pStyle w:val="Prrafodelista"/>
-              <w:numPr>
-                <w:ilvl w:val="0"/>
-                <w:numId w:val="7"/>
-              </w:numPr>
-              <w:jc w:val="both"/>
-              <w:rPr>
-                <w:rFonts w:ascii="Calibri" w:hAnsi="Calibri" w:cs="Arial"/>
-                <w:i/>
-                <w:color w:val="548DD4"/>
-                <w:sz w:val="20"/>
-                <w:szCs w:val="20"/>
-                <w:lang w:eastAsia="es-CL"/>
-              </w:rPr>
-            </w:pPr>
-            <w:r>
-              <w:rPr>
-                <w:rFonts w:ascii="Calibri" w:hAnsi="Calibri" w:cs="Arial"/>
-                <w:i/>
-                <w:color w:val="548DD4"/>
-                <w:sz w:val="20"/>
-                <w:szCs w:val="20"/>
-                <w:lang w:eastAsia="es-CL"/>
-              </w:rPr>
-              <w:t>Especialista en QA (Aseguramiento de Calidad): Responsable de diseñar y ejecutar el plan de pruebas para certificar que el sistema cumple con los atributos de calidad, usabilidad y precisión requeridos para un entorno de salud.</w:t>
-            </w:r>
-          </w:p>
-          <w:p>
-            <w:pPr>
-              <w:pStyle w:val="Prrafodelista"/>
-              <w:numPr>
-                <w:ilvl w:val="0"/>
-                <w:numId w:val="7"/>
-              </w:numPr>
-              <w:jc w:val="both"/>
-              <w:rPr>
-                <w:rFonts w:ascii="Calibri" w:hAnsi="Calibri" w:cs="Arial"/>
-                <w:i/>
-                <w:color w:val="548DD4"/>
-                <w:sz w:val="20"/>
-                <w:szCs w:val="20"/>
-                <w:lang w:eastAsia="es-CL"/>
-              </w:rPr>
-            </w:pPr>
-            <w:r>
-              <w:rPr>
-                <w:rFonts w:ascii="Calibri" w:hAnsi="Calibri" w:cs="Arial"/>
-                <w:i/>
-                <w:color w:val="548DD4"/>
-                <w:sz w:val="20"/>
-                <w:szCs w:val="20"/>
-                <w:lang w:eastAsia="es-CL"/>
-              </w:rPr>
-              <w:t>Gestor de Proyecto: Encargado de la planificación de la Carta Gantt, el control de los plazos TAV y la elaboración de la documentación técnica y evidencias solicitadas.</w:t>
+                <w:b/>
+                <w:bCs/>
+                <w:i/>
+                <w:color w:val="548DD4"/>
+                <w:sz w:val="20"/>
+                <w:szCs w:val="20"/>
+                <w:lang w:eastAsia="es-CL"/>
+              </w:rPr>
+              <w:t>Especialista en QA (Aseguramiento de Calidad):</w:t>
+            </w:r>
+            <w:r>
+              <w:rPr>
+                <w:rFonts w:ascii="Calibri" w:hAnsi="Calibri" w:cs="Arial"/>
+                <w:i/>
+                <w:color w:val="548DD4"/>
+                <w:sz w:val="20"/>
+                <w:szCs w:val="20"/>
+                <w:lang w:eastAsia="es-CL"/>
+              </w:rPr>
+              <w:t xml:space="preserve"> Encargada de la verificación final mediante protocolos de pruebas rigurosos.</w:t>
             </w:r>
           </w:p>
         </w:tc>
@@ -3596,10 +3256,10 @@
         <w:tblLook w:val="04A0" w:firstRow="1" w:lastRow="0" w:firstColumn="1" w:lastColumn="0" w:noHBand="0" w:noVBand="1"/>
       </w:tblPr>
       <w:tblGrid>
-        <w:gridCol w:w="1835"/>
-        <w:gridCol w:w="1893"/>
-        <w:gridCol w:w="3796"/>
-        <w:gridCol w:w="2538"/>
+        <w:gridCol w:w="1843"/>
+        <w:gridCol w:w="1843"/>
+        <w:gridCol w:w="3825"/>
+        <w:gridCol w:w="2551"/>
       </w:tblGrid>
       <w:tr>
         <w:trPr>
@@ -3773,7 +3433,15 @@
                 <w:b/>
                 <w:color w:val="1F3864" w:themeColor="accent1" w:themeShade="80"/>
               </w:rPr>
-              <w:t>Documento de Análisis y Preprocesamiento</w:t>
+              <w:t xml:space="preserve">Documento de </w:t>
+            </w:r>
+            <w:r>
+              <w:rPr>
+                <w:rFonts w:ascii="Calibri" w:hAnsi="Calibri"/>
+                <w:b/>
+                <w:color w:val="1F3864" w:themeColor="accent1" w:themeShade="80"/>
+              </w:rPr>
+              <w:t>Especificación y EDA</w:t>
             </w:r>
           </w:p>
         </w:tc>
@@ -3802,18 +3470,7 @@
                 <w:szCs w:val="20"/>
                 <w:lang w:eastAsia="es-CL"/>
               </w:rPr>
-              <w:t>Informe técnico que detalla la carga del dataset, limpieza de datos y análisis exploratorio (EDA)</w:t>
-            </w:r>
-            <w:r>
-              <w:rPr>
-                <w:rFonts w:ascii="Calibri" w:hAnsi="Calibri" w:cs="Arial"/>
-                <w:i/>
-                <w:color w:val="4472C4" w:themeColor="accent1"/>
-                <w:sz w:val="18"/>
-                <w:szCs w:val="20"/>
-                <w:lang w:eastAsia="es-CL"/>
-              </w:rPr>
-              <w:t>.</w:t>
+              <w:t>Informe de requerimientos técnicos y análisis exploratorio de datos inicial.</w:t>
             </w:r>
           </w:p>
         </w:tc>
@@ -3837,7 +3494,7 @@
                 <w:b/>
                 <w:color w:val="1F3864" w:themeColor="accent1" w:themeShade="80"/>
               </w:rPr>
-              <w:t>Permite validar la correcta comprensión y preparación de los datos antes del modelado.</w:t>
+              <w:t>Documenta la fase de análisis necesaria para iniciar el diseño del modelo.</w:t>
             </w:r>
           </w:p>
         </w:tc>
@@ -3890,25 +3547,7 @@
                 <w:b/>
                 <w:color w:val="1F3864" w:themeColor="accent1" w:themeShade="80"/>
               </w:rPr>
-              <w:t>Prototipo de Interfaz (</w:t>
-            </w:r>
-            <w:proofErr w:type="spellStart"/>
-            <w:r>
-              <w:rPr>
-                <w:rFonts w:ascii="Calibri" w:hAnsi="Calibri"/>
-                <w:b/>
-                <w:color w:val="1F3864" w:themeColor="accent1" w:themeShade="80"/>
-              </w:rPr>
-              <w:t>Wireframes</w:t>
-            </w:r>
-            <w:proofErr w:type="spellEnd"/>
-            <w:r>
-              <w:rPr>
-                <w:rFonts w:ascii="Calibri" w:hAnsi="Calibri"/>
-                <w:b/>
-                <w:color w:val="1F3864" w:themeColor="accent1" w:themeShade="80"/>
-              </w:rPr>
-              <w:t>)</w:t>
+              <w:t>Diseño de Arquitectura y Prototipo</w:t>
             </w:r>
           </w:p>
         </w:tc>
@@ -3932,7 +3571,15 @@
                 <w:b/>
                 <w:color w:val="1F3864" w:themeColor="accent1" w:themeShade="80"/>
               </w:rPr>
-              <w:t>Diseño visual de las pantallas de la aplicación web/móvil y navegación del usuario.</w:t>
+              <w:t>D</w:t>
+            </w:r>
+            <w:r>
+              <w:rPr>
+                <w:rFonts w:ascii="Calibri" w:hAnsi="Calibri"/>
+                <w:b/>
+                <w:color w:val="1F3864" w:themeColor="accent1" w:themeShade="80"/>
+              </w:rPr>
+              <w:t>ocumentación técnica de la lógica del sistema y wireframes de interfaz.</w:t>
             </w:r>
           </w:p>
         </w:tc>
@@ -3956,7 +3603,15 @@
                 <w:b/>
                 <w:color w:val="1F3864" w:themeColor="accent1" w:themeShade="80"/>
               </w:rPr>
-              <w:t>Asegura que la solución cumple con los atributos de usabilidad para personal de salud.</w:t>
+              <w:t xml:space="preserve">Asegura que la </w:t>
+            </w:r>
+            <w:r>
+              <w:rPr>
+                <w:rFonts w:ascii="Calibri" w:hAnsi="Calibri"/>
+                <w:b/>
+                <w:color w:val="1F3864" w:themeColor="accent1" w:themeShade="80"/>
+              </w:rPr>
+              <w:t>implementación seguirá una estructura lógica definida.</w:t>
             </w:r>
           </w:p>
         </w:tc>
@@ -4009,7 +3664,7 @@
                 <w:b/>
                 <w:color w:val="1F3864" w:themeColor="accent1" w:themeShade="80"/>
               </w:rPr>
-              <w:t>Reporte de Modelado y Evaluación</w:t>
+              <w:t>Informe de Pruebas y Resultados</w:t>
             </w:r>
           </w:p>
         </w:tc>
@@ -4033,7 +3688,15 @@
                 <w:b/>
                 <w:color w:val="1F3864" w:themeColor="accent1" w:themeShade="80"/>
               </w:rPr>
-              <w:t>Documento con la comparación de los 3 algoritmos y la selección del modelo final basado en métricas.</w:t>
+              <w:t xml:space="preserve">Documento </w:t>
+            </w:r>
+            <w:r>
+              <w:rPr>
+                <w:rFonts w:ascii="Calibri" w:hAnsi="Calibri"/>
+                <w:b/>
+                <w:color w:val="1F3864" w:themeColor="accent1" w:themeShade="80"/>
+              </w:rPr>
+              <w:t>que certifica la precisión del modelo final y los resultados de las pruebas.</w:t>
             </w:r>
           </w:p>
         </w:tc>
@@ -4057,7 +3720,15 @@
                 <w:b/>
                 <w:color w:val="1F3864" w:themeColor="accent1" w:themeShade="80"/>
               </w:rPr>
-              <w:t>Evidencia el cumplimiento del requisito de evaluar al menos 3 algoritmos predictivos.</w:t>
+              <w:t>Evidencia el cumplimiento de</w:t>
+            </w:r>
+            <w:r>
+              <w:rPr>
+                <w:rFonts w:ascii="Calibri" w:hAnsi="Calibri"/>
+                <w:b/>
+                <w:color w:val="1F3864" w:themeColor="accent1" w:themeShade="80"/>
+              </w:rPr>
+              <w:t xml:space="preserve"> los requerimientos de ingeniería definidos.</w:t>
             </w:r>
           </w:p>
         </w:tc>
@@ -4134,7 +3805,15 @@
                 <w:b/>
                 <w:color w:val="1F3864" w:themeColor="accent1" w:themeShade="80"/>
               </w:rPr>
-              <w:t>Entrega del software funcional conectado al modelo y tablero de Power BI con resultados.</w:t>
+              <w:t>Entrega</w:t>
+            </w:r>
+            <w:r>
+              <w:rPr>
+                <w:rFonts w:ascii="Calibri" w:hAnsi="Calibri"/>
+                <w:b/>
+                <w:color w:val="1F3864" w:themeColor="accent1" w:themeShade="80"/>
+              </w:rPr>
+              <w:t xml:space="preserve"> final del sistema funcional con visualización de datos en Power BI.</w:t>
             </w:r>
           </w:p>
         </w:tc>
@@ -4158,7 +3837,7 @@
                 <w:b/>
                 <w:color w:val="1F3864" w:themeColor="accent1" w:themeShade="80"/>
               </w:rPr>
-              <w:t>Es el producto final que integra todas las competencias del perfil de egreso.</w:t>
+              <w:t>Producto final que integra todas las competencias técnicas de la carrera.</w:t>
             </w:r>
           </w:p>
         </w:tc>
@@ -4272,23 +3951,7 @@
                 <w:rFonts w:ascii="Calibri" w:hAnsi="Calibri"/>
                 <w:color w:val="1F3864" w:themeColor="accent1" w:themeShade="80"/>
               </w:rPr>
-              <w:t xml:space="preserve">efine la planificación de tu Proyecto APT </w:t>
-            </w:r>
-            <w:proofErr w:type="gramStart"/>
-            <w:r>
-              <w:rPr>
-                <w:rFonts w:ascii="Calibri" w:hAnsi="Calibri"/>
-                <w:color w:val="1F3864" w:themeColor="accent1" w:themeShade="80"/>
-              </w:rPr>
-              <w:t>de acuerdo a</w:t>
-            </w:r>
-            <w:proofErr w:type="gramEnd"/>
-            <w:r>
-              <w:rPr>
-                <w:rFonts w:ascii="Calibri" w:hAnsi="Calibri"/>
-                <w:color w:val="1F3864" w:themeColor="accent1" w:themeShade="80"/>
-              </w:rPr>
-              <w:t xml:space="preserve"> lo requerido</w:t>
+              <w:t>efine la planificación de tu Proyecto APT de acuerdo a lo requerido</w:t>
             </w:r>
             <w:r>
               <w:rPr>
@@ -4615,18 +4278,7 @@
                 <w:szCs w:val="20"/>
                 <w:lang w:eastAsia="es-CL"/>
               </w:rPr>
-              <w:t xml:space="preserve">Análisis y </w:t>
-            </w:r>
-            <w:r>
-              <w:rPr>
-                <w:rFonts w:ascii="Calibri" w:hAnsi="Calibri" w:cs="Arial"/>
-                <w:i/>
-                <w:color w:val="548DD4"/>
-                <w:sz w:val="18"/>
-                <w:szCs w:val="20"/>
-                <w:lang w:eastAsia="es-CL"/>
-              </w:rPr>
-              <w:t>Evaluación de soluciones</w:t>
+              <w:t>I. Análisis de Requisitos y Factibilidad</w:t>
             </w:r>
           </w:p>
         </w:tc>
@@ -4652,7 +4304,7 @@
                 <w:szCs w:val="20"/>
                 <w:lang w:eastAsia="es-CL"/>
               </w:rPr>
-              <w:t>Fase 1: Inicio y Comprensión</w:t>
+              <w:t>Definición de Requerimientos y Análisis de Datos</w:t>
             </w:r>
           </w:p>
         </w:tc>
@@ -4678,9 +4330,8 @@
                 <w:szCs w:val="20"/>
                 <w:lang w:eastAsia="es-CL"/>
               </w:rPr>
-              <w:t>Selección del dataset (</w:t>
-            </w:r>
-            <w:proofErr w:type="spellStart"/>
+              <w:t xml:space="preserve">Especificación de requerimientos funcionales del sistema. Selección y Análisis Exploratorio de Datos (EDA) del dataset Wisconsin </w:t>
+            </w:r>
             <w:r>
               <w:rPr>
                 <w:rFonts w:ascii="Calibri" w:hAnsi="Calibri" w:cs="Arial"/>
@@ -4690,10 +4341,18 @@
                 <w:szCs w:val="20"/>
                 <w:lang w:eastAsia="es-CL"/>
               </w:rPr>
-              <w:t>Kaggle</w:t>
-            </w:r>
-            <w:proofErr w:type="spellEnd"/>
-            <w:r>
+              <w:lastRenderedPageBreak/>
+              <w:t>Breast Cancer para determinar la viabilidad técnica del modelo.</w:t>
+            </w:r>
+          </w:p>
+        </w:tc>
+        <w:tc>
+          <w:tcPr>
+            <w:tcW w:w="1580" w:type="dxa"/>
+          </w:tcPr>
+          <w:p>
+            <w:pPr>
+              <w:jc w:val="both"/>
               <w:rPr>
                 <w:rFonts w:ascii="Calibri" w:hAnsi="Calibri" w:cs="Arial"/>
                 <w:i/>
@@ -4702,8 +4361,7 @@
                 <w:szCs w:val="20"/>
                 <w:lang w:eastAsia="es-CL"/>
               </w:rPr>
-              <w:t>)</w:t>
-            </w:r>
+            </w:pPr>
             <w:r>
               <w:rPr>
                 <w:rFonts w:ascii="Calibri" w:hAnsi="Calibri" w:cs="Arial"/>
@@ -4713,60 +4371,8 @@
                 <w:szCs w:val="20"/>
                 <w:lang w:eastAsia="es-CL"/>
               </w:rPr>
-              <w:t xml:space="preserve">, análisis exploratorio (EDA) y definición de </w:t>
-            </w:r>
-            <w:r>
-              <w:rPr>
-                <w:rFonts w:ascii="Calibri" w:hAnsi="Calibri" w:cs="Arial"/>
-                <w:i/>
-                <w:color w:val="548DD4"/>
-                <w:sz w:val="18"/>
-                <w:szCs w:val="20"/>
-                <w:lang w:eastAsia="es-CL"/>
-              </w:rPr>
               <w:lastRenderedPageBreak/>
-              <w:t>preguntas de negocio.</w:t>
-            </w:r>
-          </w:p>
-        </w:tc>
-        <w:tc>
-          <w:tcPr>
-            <w:tcW w:w="1580" w:type="dxa"/>
-          </w:tcPr>
-          <w:p>
-            <w:pPr>
-              <w:jc w:val="both"/>
-              <w:rPr>
-                <w:rFonts w:ascii="Calibri" w:hAnsi="Calibri" w:cs="Arial"/>
-                <w:i/>
-                <w:color w:val="548DD4"/>
-                <w:sz w:val="18"/>
-                <w:szCs w:val="20"/>
-                <w:lang w:eastAsia="es-CL"/>
-              </w:rPr>
-            </w:pPr>
-            <w:r>
-              <w:rPr>
-                <w:rFonts w:ascii="Calibri" w:hAnsi="Calibri" w:cs="Arial"/>
-                <w:i/>
-                <w:color w:val="548DD4"/>
-                <w:sz w:val="18"/>
-                <w:szCs w:val="20"/>
-                <w:lang w:eastAsia="es-CL"/>
-              </w:rPr>
-              <w:lastRenderedPageBreak/>
-              <w:t>Dataset</w:t>
-            </w:r>
-            <w:r>
-              <w:rPr>
-                <w:rFonts w:ascii="Calibri" w:hAnsi="Calibri" w:cs="Arial"/>
-                <w:i/>
-                <w:color w:val="548DD4"/>
-                <w:sz w:val="18"/>
-                <w:szCs w:val="20"/>
-                <w:lang w:eastAsia="es-CL"/>
-              </w:rPr>
-              <w:t xml:space="preserve"> público, Python, PC.</w:t>
+              <w:t>Dataset, Python (Pandas), Documentación técnica.</w:t>
             </w:r>
           </w:p>
         </w:tc>
@@ -4798,7 +4404,7 @@
                 <w:szCs w:val="20"/>
                 <w:lang w:eastAsia="es-CL"/>
               </w:rPr>
-              <w:t>Semana 1 (Ene 6-13)</w:t>
+              <w:t>Semana 1</w:t>
             </w:r>
           </w:p>
           <w:p>
@@ -4841,18 +4447,7 @@
                 <w:szCs w:val="20"/>
                 <w:lang w:eastAsia="es-CL"/>
               </w:rPr>
-              <w:t>E</w:t>
-            </w:r>
-            <w:r>
-              <w:rPr>
-                <w:rFonts w:ascii="Calibri" w:hAnsi="Calibri" w:cs="Arial"/>
-                <w:i/>
-                <w:color w:val="548DD4"/>
-                <w:sz w:val="18"/>
-                <w:szCs w:val="20"/>
-                <w:lang w:eastAsia="es-CL"/>
-              </w:rPr>
-              <w:t>studiante</w:t>
+              <w:t>Karla A. Bravo</w:t>
             </w:r>
           </w:p>
         </w:tc>
@@ -4912,7 +4507,7 @@
                 <w:szCs w:val="20"/>
                 <w:lang w:eastAsia="es-CL"/>
               </w:rPr>
-              <w:t>Modelos de Datos / Desarrollo</w:t>
+              <w:t>II. Diseño y Modelamiento Técnico</w:t>
             </w:r>
           </w:p>
         </w:tc>
@@ -4941,7 +4536,7 @@
                 <w:szCs w:val="20"/>
                 <w:lang w:eastAsia="es-CL"/>
               </w:rPr>
-              <w:t>Fase 2: Procesamiento y Modelado</w:t>
+              <w:t>Arquitectura del Sistema y Entrenamiento de Modelos</w:t>
             </w:r>
           </w:p>
         </w:tc>
@@ -4970,7 +4565,7 @@
                 <w:szCs w:val="20"/>
                 <w:lang w:eastAsia="es-CL"/>
               </w:rPr>
-              <w:t>Limpieza de datos (CRISP-DM) y entrenamiento de 3 algoritmos predictivos (Random Forest, SVM, etc.).</w:t>
+              <w:t>Diseño de la arquitectura lógica de la solución. Fase de preprocesamiento de datos y entrenamiento de tres algoritmos candidatos (Random Forest, SVM, Regresión Logística) para seleccionar el de mejor desempeño.</w:t>
             </w:r>
           </w:p>
         </w:tc>
@@ -4999,31 +4594,7 @@
                 <w:szCs w:val="20"/>
                 <w:lang w:val="en-US" w:eastAsia="es-CL"/>
               </w:rPr>
-              <w:t xml:space="preserve">Python (Scikit-learn), Google </w:t>
-            </w:r>
-            <w:proofErr w:type="spellStart"/>
-            <w:r>
-              <w:rPr>
-                <w:rFonts w:ascii="Calibri" w:hAnsi="Calibri" w:cs="Arial"/>
-                <w:i/>
-                <w:color w:val="548DD4"/>
-                <w:sz w:val="18"/>
-                <w:szCs w:val="20"/>
-                <w:lang w:val="en-US" w:eastAsia="es-CL"/>
-              </w:rPr>
-              <w:t>Colab</w:t>
-            </w:r>
-            <w:proofErr w:type="spellEnd"/>
-            <w:r>
-              <w:rPr>
-                <w:rFonts w:ascii="Calibri" w:hAnsi="Calibri" w:cs="Arial"/>
-                <w:i/>
-                <w:color w:val="548DD4"/>
-                <w:sz w:val="18"/>
-                <w:szCs w:val="20"/>
-                <w:lang w:val="en-US" w:eastAsia="es-CL"/>
-              </w:rPr>
-              <w:t>.</w:t>
+              <w:t>Python (Scikit-learn), Google Colab, Diagramas de Arquitectura.</w:t>
             </w:r>
           </w:p>
         </w:tc>
@@ -5055,7 +4626,7 @@
                 <w:szCs w:val="20"/>
                 <w:lang w:val="en-US" w:eastAsia="es-CL"/>
               </w:rPr>
-              <w:t>Semana 2 (Ene 14-20)</w:t>
+              <w:t>Semana 2</w:t>
             </w:r>
           </w:p>
         </w:tc>
@@ -5079,7 +4650,6 @@
                 <w:lang w:val="en-US" w:eastAsia="es-CL"/>
               </w:rPr>
             </w:pPr>
-            <w:proofErr w:type="spellStart"/>
             <w:r>
               <w:rPr>
                 <w:rFonts w:ascii="Calibri" w:hAnsi="Calibri" w:cs="Arial"/>
@@ -5089,9 +4659,8 @@
                 <w:szCs w:val="20"/>
                 <w:lang w:val="en-US" w:eastAsia="es-CL"/>
               </w:rPr>
-              <w:t>Estudiante</w:t>
-            </w:r>
-            <w:proofErr w:type="spellEnd"/>
+              <w:t>Karla A. Bravo</w:t>
+            </w:r>
           </w:p>
         </w:tc>
         <w:tc>
@@ -5164,7 +4733,7 @@
                 <w:szCs w:val="20"/>
                 <w:lang w:eastAsia="es-CL"/>
               </w:rPr>
-              <w:t>Desarrollo de Software / Modelos</w:t>
+              <w:t>III. Implementación e Integración</w:t>
             </w:r>
           </w:p>
         </w:tc>
@@ -5193,7 +4762,7 @@
                 <w:szCs w:val="20"/>
                 <w:lang w:eastAsia="es-CL"/>
               </w:rPr>
-              <w:t>Fase 2/3: Construcción e Integración</w:t>
+              <w:t>Desarrollo de Interfaz y Acoplamiento del Modelo</w:t>
             </w:r>
           </w:p>
         </w:tc>
@@ -5222,7 +4791,7 @@
                 <w:szCs w:val="20"/>
                 <w:lang w:eastAsia="es-CL"/>
               </w:rPr>
-              <w:t>Desarrollo de la interfaz (Web/App) e integración del modelo de IA con Power BI.</w:t>
+              <w:t>Codificación de la interfaz de usuario para el personal de salud. Integración del modelo predictivo seleccionado y conexión con el tablero de visualización en Power BI para la entrega de resultados.</w:t>
             </w:r>
           </w:p>
         </w:tc>
@@ -5251,18 +4820,7 @@
                 <w:szCs w:val="20"/>
                 <w:lang w:val="en-US" w:eastAsia="es-CL"/>
               </w:rPr>
-              <w:t>VS Code, Power BI, F</w:t>
-            </w:r>
-            <w:r>
-              <w:rPr>
-                <w:rFonts w:ascii="Calibri" w:hAnsi="Calibri" w:cs="Arial"/>
-                <w:i/>
-                <w:color w:val="548DD4"/>
-                <w:sz w:val="18"/>
-                <w:szCs w:val="20"/>
-                <w:lang w:val="en-US" w:eastAsia="es-CL"/>
-              </w:rPr>
-              <w:t>ramework web.</w:t>
+              <w:t>VS Code, Framework Web, Power BI.</w:t>
             </w:r>
           </w:p>
         </w:tc>
@@ -5294,7 +4852,7 @@
                 <w:szCs w:val="20"/>
                 <w:lang w:val="en-US" w:eastAsia="es-CL"/>
               </w:rPr>
-              <w:t>Semana 3 (Ene 21-27)</w:t>
+              <w:t>Semana 3</w:t>
             </w:r>
           </w:p>
         </w:tc>
@@ -5318,7 +4876,6 @@
                 <w:lang w:val="en-US" w:eastAsia="es-CL"/>
               </w:rPr>
             </w:pPr>
-            <w:proofErr w:type="spellStart"/>
             <w:r>
               <w:rPr>
                 <w:rFonts w:ascii="Calibri" w:hAnsi="Calibri" w:cs="Arial"/>
@@ -5328,9 +4885,8 @@
                 <w:szCs w:val="20"/>
                 <w:lang w:val="en-US" w:eastAsia="es-CL"/>
               </w:rPr>
-              <w:t>Estudiante</w:t>
-            </w:r>
-            <w:proofErr w:type="spellEnd"/>
+              <w:t>Karla A. Bravo</w:t>
+            </w:r>
           </w:p>
         </w:tc>
         <w:tc>
@@ -5403,7 +4959,7 @@
                 <w:szCs w:val="20"/>
                 <w:lang w:eastAsia="es-CL"/>
               </w:rPr>
-              <w:t>Pruebas de Certificación</w:t>
+              <w:t>IV. Pruebas, Validación y Cierre</w:t>
             </w:r>
           </w:p>
         </w:tc>
@@ -5432,7 +4988,7 @@
                 <w:szCs w:val="20"/>
                 <w:lang w:eastAsia="es-CL"/>
               </w:rPr>
-              <w:t>Fase 3: Validación y Cierre</w:t>
+              <w:t>Control de Calidad y Verificación Técnica</w:t>
             </w:r>
           </w:p>
         </w:tc>
@@ -5461,9 +5017,17 @@
                 <w:szCs w:val="20"/>
                 <w:lang w:eastAsia="es-CL"/>
               </w:rPr>
-              <w:t>ejecución</w:t>
-            </w:r>
-            <w:r>
+              <w:t>Ejecución del plan de pruebas unitarias e integrales. Validación de la precisión y sensibilidad (Recall) del diagnóstico. Elaboración de la documentación de cierre y evidencias finales para el examen.</w:t>
+            </w:r>
+          </w:p>
+        </w:tc>
+        <w:tc>
+          <w:tcPr>
+            <w:tcW w:w="1580" w:type="dxa"/>
+          </w:tcPr>
+          <w:p>
+            <w:pPr>
+              <w:jc w:val="both"/>
               <w:rPr>
                 <w:rFonts w:ascii="Calibri" w:hAnsi="Calibri" w:cs="Arial"/>
                 <w:i/>
@@ -5472,17 +5036,8 @@
                 <w:szCs w:val="20"/>
                 <w:lang w:eastAsia="es-CL"/>
               </w:rPr>
-              <w:t xml:space="preserve"> de pruebas de calidad, validación del modelo y preparación de documentos de cierre.</w:t>
-            </w:r>
-          </w:p>
-        </w:tc>
-        <w:tc>
-          <w:tcPr>
-            <w:tcW w:w="1580" w:type="dxa"/>
-          </w:tcPr>
-          <w:p>
-            <w:pPr>
-              <w:jc w:val="both"/>
+            </w:pPr>
+            <w:r>
               <w:rPr>
                 <w:rFonts w:ascii="Calibri" w:hAnsi="Calibri" w:cs="Arial"/>
                 <w:i/>
@@ -5491,17 +5046,7 @@
                 <w:szCs w:val="20"/>
                 <w:lang w:eastAsia="es-CL"/>
               </w:rPr>
-            </w:pPr>
-            <w:r>
-              <w:rPr>
-                <w:rFonts w:ascii="Calibri" w:hAnsi="Calibri" w:cs="Arial"/>
-                <w:i/>
-                <w:color w:val="548DD4"/>
-                <w:sz w:val="18"/>
-                <w:szCs w:val="20"/>
-                <w:lang w:eastAsia="es-CL"/>
-              </w:rPr>
-              <w:t>Plan de pruebas, Matriz de resultados.</w:t>
+              <w:t>Matriz de pruebas, Dataset de validación.</w:t>
             </w:r>
           </w:p>
         </w:tc>
@@ -5533,7 +5078,7 @@
                 <w:szCs w:val="20"/>
                 <w:lang w:eastAsia="es-CL"/>
               </w:rPr>
-              <w:t>Semana 4 (Ene 28-Feb 6)</w:t>
+              <w:t>Semana 4</w:t>
             </w:r>
           </w:p>
         </w:tc>
@@ -5566,7 +5111,7 @@
                 <w:szCs w:val="20"/>
                 <w:lang w:eastAsia="es-CL"/>
               </w:rPr>
-              <w:t>Estudiante</w:t>
+              <w:t>Karla A. Bravo</w:t>
             </w:r>
           </w:p>
         </w:tc>
@@ -5606,155 +5151,34 @@
                 <w:szCs w:val="20"/>
                 <w:lang w:eastAsia="es-CL"/>
               </w:rPr>
-              <w:t xml:space="preserve"> de evidencias para el examen final del 6 de febrero.</w:t>
+              <w:t xml:space="preserve"> de evidencias para el examen final del </w:t>
+            </w:r>
+            <w:r>
+              <w:rPr>
+                <w:rFonts w:ascii="Calibri" w:hAnsi="Calibri" w:cs="Arial"/>
+                <w:i/>
+                <w:color w:val="548DD4"/>
+                <w:sz w:val="18"/>
+                <w:szCs w:val="20"/>
+                <w:lang w:eastAsia="es-CL"/>
+              </w:rPr>
+              <w:t>5</w:t>
+            </w:r>
+            <w:r>
+              <w:rPr>
+                <w:rFonts w:ascii="Calibri" w:hAnsi="Calibri" w:cs="Arial"/>
+                <w:i/>
+                <w:color w:val="548DD4"/>
+                <w:sz w:val="18"/>
+                <w:szCs w:val="20"/>
+                <w:lang w:eastAsia="es-CL"/>
+              </w:rPr>
+              <w:t xml:space="preserve"> de febrero.</w:t>
             </w:r>
           </w:p>
         </w:tc>
       </w:tr>
     </w:tbl>
-    <w:p>
-      <w:pPr>
-        <w:spacing w:after="0" w:line="360" w:lineRule="auto"/>
-        <w:jc w:val="both"/>
-        <w:rPr>
-          <w:b/>
-          <w:sz w:val="24"/>
-          <w:szCs w:val="24"/>
-        </w:rPr>
-      </w:pPr>
-    </w:p>
-    <w:p>
-      <w:pPr>
-        <w:spacing w:after="0" w:line="360" w:lineRule="auto"/>
-        <w:jc w:val="both"/>
-        <w:rPr>
-          <w:b/>
-          <w:sz w:val="24"/>
-          <w:szCs w:val="24"/>
-        </w:rPr>
-      </w:pPr>
-    </w:p>
-    <w:p>
-      <w:pPr>
-        <w:spacing w:after="0" w:line="360" w:lineRule="auto"/>
-        <w:jc w:val="both"/>
-        <w:rPr>
-          <w:b/>
-          <w:sz w:val="24"/>
-          <w:szCs w:val="24"/>
-        </w:rPr>
-      </w:pPr>
-    </w:p>
-    <w:p>
-      <w:pPr>
-        <w:spacing w:after="0" w:line="360" w:lineRule="auto"/>
-        <w:jc w:val="both"/>
-        <w:rPr>
-          <w:b/>
-          <w:sz w:val="24"/>
-          <w:szCs w:val="24"/>
-        </w:rPr>
-      </w:pPr>
-    </w:p>
-    <w:p>
-      <w:pPr>
-        <w:spacing w:after="0" w:line="360" w:lineRule="auto"/>
-        <w:jc w:val="both"/>
-        <w:rPr>
-          <w:b/>
-          <w:sz w:val="24"/>
-          <w:szCs w:val="24"/>
-        </w:rPr>
-      </w:pPr>
-    </w:p>
-    <w:p>
-      <w:pPr>
-        <w:spacing w:after="0" w:line="360" w:lineRule="auto"/>
-        <w:jc w:val="both"/>
-        <w:rPr>
-          <w:b/>
-          <w:sz w:val="24"/>
-          <w:szCs w:val="24"/>
-        </w:rPr>
-      </w:pPr>
-    </w:p>
-    <w:p>
-      <w:pPr>
-        <w:spacing w:after="0" w:line="360" w:lineRule="auto"/>
-        <w:jc w:val="both"/>
-        <w:rPr>
-          <w:b/>
-          <w:sz w:val="24"/>
-          <w:szCs w:val="24"/>
-        </w:rPr>
-      </w:pPr>
-    </w:p>
-    <w:p>
-      <w:pPr>
-        <w:spacing w:after="0" w:line="360" w:lineRule="auto"/>
-        <w:jc w:val="both"/>
-        <w:rPr>
-          <w:b/>
-          <w:sz w:val="24"/>
-          <w:szCs w:val="24"/>
-        </w:rPr>
-      </w:pPr>
-    </w:p>
-    <w:p>
-      <w:pPr>
-        <w:spacing w:after="0" w:line="360" w:lineRule="auto"/>
-        <w:jc w:val="both"/>
-        <w:rPr>
-          <w:b/>
-          <w:sz w:val="24"/>
-          <w:szCs w:val="24"/>
-        </w:rPr>
-      </w:pPr>
-    </w:p>
-    <w:p>
-      <w:pPr>
-        <w:spacing w:after="0" w:line="360" w:lineRule="auto"/>
-        <w:jc w:val="both"/>
-        <w:rPr>
-          <w:b/>
-          <w:sz w:val="24"/>
-          <w:szCs w:val="24"/>
-        </w:rPr>
-      </w:pPr>
-    </w:p>
-    <w:p>
-      <w:pPr>
-        <w:spacing w:after="0" w:line="360" w:lineRule="auto"/>
-        <w:jc w:val="both"/>
-        <w:rPr>
-          <w:b/>
-          <w:sz w:val="24"/>
-          <w:szCs w:val="24"/>
-        </w:rPr>
-      </w:pPr>
-    </w:p>
-    <w:p>
-      <w:pPr>
-        <w:spacing w:after="0" w:line="360" w:lineRule="auto"/>
-        <w:jc w:val="both"/>
-        <w:rPr>
-          <w:b/>
-          <w:sz w:val="24"/>
-          <w:szCs w:val="24"/>
-        </w:rPr>
-      </w:pPr>
-    </w:p>
-    <w:p>
-      <w:pPr>
-        <w:spacing w:after="0" w:line="360" w:lineRule="auto"/>
-        <w:jc w:val="both"/>
-        <w:rPr>
-          <w:b/>
-          <w:sz w:val="24"/>
-          <w:szCs w:val="24"/>
-        </w:rPr>
-      </w:pPr>
-    </w:p>
     <w:p>
       <w:pPr>
         <w:spacing w:after="0" w:line="360" w:lineRule="auto"/>
@@ -5988,7 +5412,7 @@
                 <w:sz w:val="16"/>
                 <w:szCs w:val="16"/>
               </w:rPr>
-              <w:t>Semana 1 (Ene 6-13)</w:t>
+              <w:t>Semana 1</w:t>
             </w:r>
           </w:p>
         </w:tc>
@@ -6015,7 +5439,7 @@
                 <w:sz w:val="16"/>
                 <w:szCs w:val="16"/>
               </w:rPr>
-              <w:t>Semana 2 (Ene 14-20)</w:t>
+              <w:t>Semana 2</w:t>
             </w:r>
           </w:p>
         </w:tc>
@@ -6042,7 +5466,7 @@
                 <w:sz w:val="16"/>
                 <w:szCs w:val="16"/>
               </w:rPr>
-              <w:t>Semana 3 (Ene 21-27)</w:t>
+              <w:t>Semana 3</w:t>
             </w:r>
           </w:p>
         </w:tc>
@@ -6069,7 +5493,7 @@
                 <w:sz w:val="16"/>
                 <w:szCs w:val="16"/>
               </w:rPr>
-              <w:t>Semana 4 (Ene 28 - Feb 6)</w:t>
+              <w:t>Semana 4</w:t>
             </w:r>
           </w:p>
         </w:tc>
@@ -6078,7 +5502,7 @@
         <w:tc>
           <w:tcPr>
             <w:tcW w:w="1698" w:type="dxa"/>
-            <w:shd w:val="clear" w:color="auto" w:fill="BFBFBF" w:themeFill="background1" w:themeFillShade="BF"/>
+            <w:shd w:val="clear" w:color="auto" w:fill="F2F2F2" w:themeFill="background1" w:themeFillShade="F2"/>
           </w:tcPr>
           <w:p>
             <w:pPr>
@@ -6096,7 +5520,7 @@
                 <w:sz w:val="16"/>
                 <w:szCs w:val="16"/>
               </w:rPr>
-              <w:t>Fase 1: Inicio y Comprensión</w:t>
+              <w:t>1. Análisis de Requisitos</w:t>
             </w:r>
           </w:p>
         </w:tc>
@@ -6122,7 +5546,7 @@
                 <w:sz w:val="16"/>
                 <w:szCs w:val="16"/>
               </w:rPr>
-              <w:t>x</w:t>
+              <w:t>XXXX</w:t>
             </w:r>
           </w:p>
         </w:tc>
@@ -6200,7 +5624,7 @@
                 <w:sz w:val="16"/>
                 <w:szCs w:val="16"/>
               </w:rPr>
-              <w:t>Selección de dataset y análisis exploratorio (EDA)</w:t>
+              <w:t>2. Diseño de Arquitectura y Modelado</w:t>
             </w:r>
           </w:p>
         </w:tc>
@@ -6219,32 +5643,32 @@
                 <w:szCs w:val="16"/>
               </w:rPr>
             </w:pPr>
-            <w:r>
+          </w:p>
+        </w:tc>
+        <w:tc>
+          <w:tcPr>
+            <w:tcW w:w="1699" w:type="dxa"/>
+            <w:vAlign w:val="center"/>
+          </w:tcPr>
+          <w:p>
+            <w:pPr>
+              <w:jc w:val="center"/>
               <w:rPr>
                 <w:b/>
                 <w:bCs/>
                 <w:sz w:val="16"/>
                 <w:szCs w:val="16"/>
               </w:rPr>
-              <w:t>x</w:t>
-            </w:r>
-          </w:p>
-        </w:tc>
-        <w:tc>
-          <w:tcPr>
-            <w:tcW w:w="1699" w:type="dxa"/>
-            <w:vAlign w:val="center"/>
-          </w:tcPr>
-          <w:p>
-            <w:pPr>
-              <w:jc w:val="center"/>
+            </w:pPr>
+            <w:r>
               <w:rPr>
                 <w:b/>
                 <w:bCs/>
                 <w:sz w:val="16"/>
                 <w:szCs w:val="16"/>
               </w:rPr>
-            </w:pPr>
+              <w:t>XXXX</w:t>
+            </w:r>
           </w:p>
         </w:tc>
         <w:tc>
@@ -6304,7 +5728,7 @@
                 <w:sz w:val="16"/>
                 <w:szCs w:val="16"/>
               </w:rPr>
-              <w:t>Definición de preguntas de negocio y objetivos</w:t>
+              <w:t>3. Implementación y Codificación</w:t>
             </w:r>
           </w:p>
         </w:tc>
@@ -6323,15 +5747,23 @@
                 <w:szCs w:val="16"/>
               </w:rPr>
             </w:pPr>
-            <w:r>
+          </w:p>
+        </w:tc>
+        <w:tc>
+          <w:tcPr>
+            <w:tcW w:w="1699" w:type="dxa"/>
+            <w:vAlign w:val="center"/>
+          </w:tcPr>
+          <w:p>
+            <w:pPr>
+              <w:jc w:val="center"/>
               <w:rPr>
                 <w:b/>
                 <w:bCs/>
                 <w:sz w:val="16"/>
                 <w:szCs w:val="16"/>
               </w:rPr>
-              <w:t>x</w:t>
-            </w:r>
+            </w:pPr>
           </w:p>
         </w:tc>
         <w:tc>
@@ -6349,23 +5781,15 @@
                 <w:szCs w:val="16"/>
               </w:rPr>
             </w:pPr>
-          </w:p>
-        </w:tc>
-        <w:tc>
-          <w:tcPr>
-            <w:tcW w:w="1699" w:type="dxa"/>
-            <w:vAlign w:val="center"/>
-          </w:tcPr>
-          <w:p>
-            <w:pPr>
-              <w:jc w:val="center"/>
+            <w:r>
               <w:rPr>
                 <w:b/>
                 <w:bCs/>
                 <w:sz w:val="16"/>
                 <w:szCs w:val="16"/>
               </w:rPr>
-            </w:pPr>
+              <w:t>XXXX</w:t>
+            </w:r>
           </w:p>
         </w:tc>
         <w:tc>
@@ -6390,7 +5814,7 @@
         <w:tc>
           <w:tcPr>
             <w:tcW w:w="1698" w:type="dxa"/>
-            <w:shd w:val="clear" w:color="auto" w:fill="BFBFBF" w:themeFill="background1" w:themeFillShade="BF"/>
+            <w:shd w:val="clear" w:color="auto" w:fill="F2F2F2" w:themeFill="background1" w:themeFillShade="F2"/>
           </w:tcPr>
           <w:p>
             <w:pPr>
@@ -6408,7 +5832,7 @@
                 <w:sz w:val="16"/>
                 <w:szCs w:val="16"/>
               </w:rPr>
-              <w:t>Fase 2: Procesamiento y Modelado</w:t>
+              <w:t>4. Pruebas de Certificación y Cierre</w:t>
             </w:r>
           </w:p>
         </w:tc>
@@ -6444,15 +5868,23 @@
                 <w:szCs w:val="16"/>
               </w:rPr>
             </w:pPr>
-            <w:r>
+          </w:p>
+        </w:tc>
+        <w:tc>
+          <w:tcPr>
+            <w:tcW w:w="1699" w:type="dxa"/>
+            <w:vAlign w:val="center"/>
+          </w:tcPr>
+          <w:p>
+            <w:pPr>
+              <w:jc w:val="center"/>
               <w:rPr>
                 <w:b/>
                 <w:bCs/>
                 <w:sz w:val="16"/>
                 <w:szCs w:val="16"/>
               </w:rPr>
-              <w:t>x</w:t>
-            </w:r>
+            </w:pPr>
           </w:p>
         </w:tc>
         <w:tc>
@@ -6470,854 +5902,14 @@
                 <w:szCs w:val="16"/>
               </w:rPr>
             </w:pPr>
-          </w:p>
-        </w:tc>
-        <w:tc>
-          <w:tcPr>
-            <w:tcW w:w="1699" w:type="dxa"/>
-            <w:vAlign w:val="center"/>
-          </w:tcPr>
-          <w:p>
-            <w:pPr>
-              <w:jc w:val="center"/>
+            <w:r>
               <w:rPr>
                 <w:b/>
                 <w:bCs/>
                 <w:sz w:val="16"/>
                 <w:szCs w:val="16"/>
               </w:rPr>
-            </w:pPr>
-          </w:p>
-        </w:tc>
-      </w:tr>
-      <w:tr>
-        <w:tc>
-          <w:tcPr>
-            <w:tcW w:w="1698" w:type="dxa"/>
-            <w:shd w:val="clear" w:color="auto" w:fill="F2F2F2" w:themeFill="background1" w:themeFillShade="F2"/>
-          </w:tcPr>
-          <w:p>
-            <w:pPr>
-              <w:rPr>
-                <w:b/>
-                <w:bCs/>
-                <w:sz w:val="16"/>
-                <w:szCs w:val="16"/>
-              </w:rPr>
-            </w:pPr>
-            <w:r>
-              <w:rPr>
-                <w:b/>
-                <w:bCs/>
-                <w:sz w:val="16"/>
-                <w:szCs w:val="16"/>
-              </w:rPr>
-              <w:t>Limpieza, normalización y transformación de datos</w:t>
-            </w:r>
-          </w:p>
-        </w:tc>
-        <w:tc>
-          <w:tcPr>
-            <w:tcW w:w="1699" w:type="dxa"/>
-            <w:vAlign w:val="center"/>
-          </w:tcPr>
-          <w:p>
-            <w:pPr>
-              <w:jc w:val="center"/>
-              <w:rPr>
-                <w:b/>
-                <w:bCs/>
-                <w:sz w:val="16"/>
-                <w:szCs w:val="16"/>
-              </w:rPr>
-            </w:pPr>
-          </w:p>
-        </w:tc>
-        <w:tc>
-          <w:tcPr>
-            <w:tcW w:w="1699" w:type="dxa"/>
-            <w:vAlign w:val="center"/>
-          </w:tcPr>
-          <w:p>
-            <w:pPr>
-              <w:jc w:val="center"/>
-              <w:rPr>
-                <w:b/>
-                <w:bCs/>
-                <w:sz w:val="16"/>
-                <w:szCs w:val="16"/>
-              </w:rPr>
-            </w:pPr>
-            <w:r>
-              <w:rPr>
-                <w:b/>
-                <w:bCs/>
-                <w:sz w:val="16"/>
-                <w:szCs w:val="16"/>
-              </w:rPr>
-              <w:t>x</w:t>
-            </w:r>
-          </w:p>
-        </w:tc>
-        <w:tc>
-          <w:tcPr>
-            <w:tcW w:w="1699" w:type="dxa"/>
-            <w:vAlign w:val="center"/>
-          </w:tcPr>
-          <w:p>
-            <w:pPr>
-              <w:jc w:val="center"/>
-              <w:rPr>
-                <w:b/>
-                <w:bCs/>
-                <w:sz w:val="16"/>
-                <w:szCs w:val="16"/>
-              </w:rPr>
-            </w:pPr>
-          </w:p>
-        </w:tc>
-        <w:tc>
-          <w:tcPr>
-            <w:tcW w:w="1699" w:type="dxa"/>
-            <w:vAlign w:val="center"/>
-          </w:tcPr>
-          <w:p>
-            <w:pPr>
-              <w:jc w:val="center"/>
-              <w:rPr>
-                <w:b/>
-                <w:bCs/>
-                <w:sz w:val="16"/>
-                <w:szCs w:val="16"/>
-              </w:rPr>
-            </w:pPr>
-          </w:p>
-        </w:tc>
-      </w:tr>
-      <w:tr>
-        <w:tc>
-          <w:tcPr>
-            <w:tcW w:w="1698" w:type="dxa"/>
-            <w:shd w:val="clear" w:color="auto" w:fill="F2F2F2" w:themeFill="background1" w:themeFillShade="F2"/>
-          </w:tcPr>
-          <w:p>
-            <w:pPr>
-              <w:rPr>
-                <w:b/>
-                <w:bCs/>
-                <w:sz w:val="16"/>
-                <w:szCs w:val="16"/>
-              </w:rPr>
-            </w:pPr>
-            <w:r>
-              <w:rPr>
-                <w:b/>
-                <w:bCs/>
-                <w:sz w:val="16"/>
-                <w:szCs w:val="16"/>
-              </w:rPr>
-              <w:t>Entrenamiento y evaluación de 3 algoritmos (RF, SVM, LR)</w:t>
-            </w:r>
-          </w:p>
-        </w:tc>
-        <w:tc>
-          <w:tcPr>
-            <w:tcW w:w="1699" w:type="dxa"/>
-            <w:vAlign w:val="center"/>
-          </w:tcPr>
-          <w:p>
-            <w:pPr>
-              <w:jc w:val="center"/>
-              <w:rPr>
-                <w:b/>
-                <w:bCs/>
-                <w:sz w:val="16"/>
-                <w:szCs w:val="16"/>
-              </w:rPr>
-            </w:pPr>
-          </w:p>
-        </w:tc>
-        <w:tc>
-          <w:tcPr>
-            <w:tcW w:w="1699" w:type="dxa"/>
-            <w:vAlign w:val="center"/>
-          </w:tcPr>
-          <w:p>
-            <w:pPr>
-              <w:jc w:val="center"/>
-              <w:rPr>
-                <w:b/>
-                <w:bCs/>
-                <w:sz w:val="16"/>
-                <w:szCs w:val="16"/>
-              </w:rPr>
-            </w:pPr>
-            <w:r>
-              <w:rPr>
-                <w:b/>
-                <w:bCs/>
-                <w:sz w:val="16"/>
-                <w:szCs w:val="16"/>
-              </w:rPr>
-              <w:t>x</w:t>
-            </w:r>
-          </w:p>
-        </w:tc>
-        <w:tc>
-          <w:tcPr>
-            <w:tcW w:w="1699" w:type="dxa"/>
-            <w:vAlign w:val="center"/>
-          </w:tcPr>
-          <w:p>
-            <w:pPr>
-              <w:jc w:val="center"/>
-              <w:rPr>
-                <w:b/>
-                <w:bCs/>
-                <w:sz w:val="16"/>
-                <w:szCs w:val="16"/>
-              </w:rPr>
-            </w:pPr>
-          </w:p>
-        </w:tc>
-        <w:tc>
-          <w:tcPr>
-            <w:tcW w:w="1699" w:type="dxa"/>
-            <w:vAlign w:val="center"/>
-          </w:tcPr>
-          <w:p>
-            <w:pPr>
-              <w:jc w:val="center"/>
-              <w:rPr>
-                <w:b/>
-                <w:bCs/>
-                <w:sz w:val="16"/>
-                <w:szCs w:val="16"/>
-              </w:rPr>
-            </w:pPr>
-          </w:p>
-        </w:tc>
-      </w:tr>
-      <w:tr>
-        <w:tc>
-          <w:tcPr>
-            <w:tcW w:w="1698" w:type="dxa"/>
-            <w:shd w:val="clear" w:color="auto" w:fill="BFBFBF" w:themeFill="background1" w:themeFillShade="BF"/>
-          </w:tcPr>
-          <w:p>
-            <w:pPr>
-              <w:rPr>
-                <w:b/>
-                <w:bCs/>
-                <w:sz w:val="16"/>
-                <w:szCs w:val="16"/>
-              </w:rPr>
-            </w:pPr>
-            <w:r>
-              <w:rPr>
-                <w:b/>
-                <w:bCs/>
-                <w:sz w:val="16"/>
-                <w:szCs w:val="16"/>
-              </w:rPr>
-              <w:t>Fase 2/3: Construcción e Integración</w:t>
-            </w:r>
-          </w:p>
-        </w:tc>
-        <w:tc>
-          <w:tcPr>
-            <w:tcW w:w="1699" w:type="dxa"/>
-            <w:vAlign w:val="center"/>
-          </w:tcPr>
-          <w:p>
-            <w:pPr>
-              <w:jc w:val="center"/>
-              <w:rPr>
-                <w:b/>
-                <w:bCs/>
-                <w:sz w:val="16"/>
-                <w:szCs w:val="16"/>
-              </w:rPr>
-            </w:pPr>
-          </w:p>
-        </w:tc>
-        <w:tc>
-          <w:tcPr>
-            <w:tcW w:w="1699" w:type="dxa"/>
-            <w:vAlign w:val="center"/>
-          </w:tcPr>
-          <w:p>
-            <w:pPr>
-              <w:jc w:val="center"/>
-              <w:rPr>
-                <w:b/>
-                <w:bCs/>
-                <w:sz w:val="16"/>
-                <w:szCs w:val="16"/>
-              </w:rPr>
-            </w:pPr>
-          </w:p>
-        </w:tc>
-        <w:tc>
-          <w:tcPr>
-            <w:tcW w:w="1699" w:type="dxa"/>
-            <w:vAlign w:val="center"/>
-          </w:tcPr>
-          <w:p>
-            <w:pPr>
-              <w:jc w:val="center"/>
-              <w:rPr>
-                <w:b/>
-                <w:bCs/>
-                <w:sz w:val="16"/>
-                <w:szCs w:val="16"/>
-              </w:rPr>
-            </w:pPr>
-            <w:r>
-              <w:rPr>
-                <w:b/>
-                <w:bCs/>
-                <w:sz w:val="16"/>
-                <w:szCs w:val="16"/>
-              </w:rPr>
-              <w:t>x</w:t>
-            </w:r>
-          </w:p>
-        </w:tc>
-        <w:tc>
-          <w:tcPr>
-            <w:tcW w:w="1699" w:type="dxa"/>
-            <w:vAlign w:val="center"/>
-          </w:tcPr>
-          <w:p>
-            <w:pPr>
-              <w:jc w:val="center"/>
-              <w:rPr>
-                <w:b/>
-                <w:bCs/>
-                <w:sz w:val="16"/>
-                <w:szCs w:val="16"/>
-              </w:rPr>
-            </w:pPr>
-          </w:p>
-        </w:tc>
-      </w:tr>
-      <w:tr>
-        <w:tc>
-          <w:tcPr>
-            <w:tcW w:w="1698" w:type="dxa"/>
-            <w:shd w:val="clear" w:color="auto" w:fill="F2F2F2" w:themeFill="background1" w:themeFillShade="F2"/>
-          </w:tcPr>
-          <w:p>
-            <w:pPr>
-              <w:rPr>
-                <w:b/>
-                <w:bCs/>
-                <w:sz w:val="16"/>
-                <w:szCs w:val="16"/>
-              </w:rPr>
-            </w:pPr>
-            <w:r>
-              <w:rPr>
-                <w:b/>
-                <w:bCs/>
-                <w:sz w:val="16"/>
-                <w:szCs w:val="16"/>
-              </w:rPr>
-              <w:t>Desarrollo de interfaz de usuario y conexión BD</w:t>
-            </w:r>
-          </w:p>
-        </w:tc>
-        <w:tc>
-          <w:tcPr>
-            <w:tcW w:w="1699" w:type="dxa"/>
-            <w:vAlign w:val="center"/>
-          </w:tcPr>
-          <w:p>
-            <w:pPr>
-              <w:jc w:val="center"/>
-              <w:rPr>
-                <w:b/>
-                <w:bCs/>
-                <w:sz w:val="16"/>
-                <w:szCs w:val="16"/>
-              </w:rPr>
-            </w:pPr>
-          </w:p>
-        </w:tc>
-        <w:tc>
-          <w:tcPr>
-            <w:tcW w:w="1699" w:type="dxa"/>
-            <w:vAlign w:val="center"/>
-          </w:tcPr>
-          <w:p>
-            <w:pPr>
-              <w:jc w:val="center"/>
-              <w:rPr>
-                <w:b/>
-                <w:bCs/>
-                <w:sz w:val="16"/>
-                <w:szCs w:val="16"/>
-              </w:rPr>
-            </w:pPr>
-          </w:p>
-        </w:tc>
-        <w:tc>
-          <w:tcPr>
-            <w:tcW w:w="1699" w:type="dxa"/>
-            <w:vAlign w:val="center"/>
-          </w:tcPr>
-          <w:p>
-            <w:pPr>
-              <w:jc w:val="center"/>
-              <w:rPr>
-                <w:b/>
-                <w:bCs/>
-                <w:sz w:val="16"/>
-                <w:szCs w:val="16"/>
-              </w:rPr>
-            </w:pPr>
-            <w:r>
-              <w:rPr>
-                <w:b/>
-                <w:bCs/>
-                <w:sz w:val="16"/>
-                <w:szCs w:val="16"/>
-              </w:rPr>
-              <w:t>x</w:t>
-            </w:r>
-          </w:p>
-        </w:tc>
-        <w:tc>
-          <w:tcPr>
-            <w:tcW w:w="1699" w:type="dxa"/>
-            <w:vAlign w:val="center"/>
-          </w:tcPr>
-          <w:p>
-            <w:pPr>
-              <w:jc w:val="center"/>
-              <w:rPr>
-                <w:b/>
-                <w:bCs/>
-                <w:sz w:val="16"/>
-                <w:szCs w:val="16"/>
-              </w:rPr>
-            </w:pPr>
-          </w:p>
-        </w:tc>
-      </w:tr>
-      <w:tr>
-        <w:tc>
-          <w:tcPr>
-            <w:tcW w:w="1698" w:type="dxa"/>
-            <w:shd w:val="clear" w:color="auto" w:fill="F2F2F2" w:themeFill="background1" w:themeFillShade="F2"/>
-          </w:tcPr>
-          <w:p>
-            <w:pPr>
-              <w:rPr>
-                <w:b/>
-                <w:bCs/>
-                <w:sz w:val="16"/>
-                <w:szCs w:val="16"/>
-              </w:rPr>
-            </w:pPr>
-            <w:r>
-              <w:rPr>
-                <w:b/>
-                <w:bCs/>
-                <w:sz w:val="16"/>
-                <w:szCs w:val="16"/>
-              </w:rPr>
-              <w:t>Integración de modelo IA y dashboard Power BI</w:t>
-            </w:r>
-          </w:p>
-        </w:tc>
-        <w:tc>
-          <w:tcPr>
-            <w:tcW w:w="1699" w:type="dxa"/>
-            <w:vAlign w:val="center"/>
-          </w:tcPr>
-          <w:p>
-            <w:pPr>
-              <w:jc w:val="center"/>
-              <w:rPr>
-                <w:b/>
-                <w:bCs/>
-                <w:sz w:val="16"/>
-                <w:szCs w:val="16"/>
-              </w:rPr>
-            </w:pPr>
-          </w:p>
-        </w:tc>
-        <w:tc>
-          <w:tcPr>
-            <w:tcW w:w="1699" w:type="dxa"/>
-            <w:vAlign w:val="center"/>
-          </w:tcPr>
-          <w:p>
-            <w:pPr>
-              <w:jc w:val="center"/>
-              <w:rPr>
-                <w:b/>
-                <w:bCs/>
-                <w:sz w:val="16"/>
-                <w:szCs w:val="16"/>
-              </w:rPr>
-            </w:pPr>
-          </w:p>
-        </w:tc>
-        <w:tc>
-          <w:tcPr>
-            <w:tcW w:w="1699" w:type="dxa"/>
-            <w:vAlign w:val="center"/>
-          </w:tcPr>
-          <w:p>
-            <w:pPr>
-              <w:jc w:val="center"/>
-              <w:rPr>
-                <w:b/>
-                <w:bCs/>
-                <w:sz w:val="16"/>
-                <w:szCs w:val="16"/>
-              </w:rPr>
-            </w:pPr>
-            <w:r>
-              <w:rPr>
-                <w:b/>
-                <w:bCs/>
-                <w:sz w:val="16"/>
-                <w:szCs w:val="16"/>
-              </w:rPr>
-              <w:t>x</w:t>
-            </w:r>
-          </w:p>
-        </w:tc>
-        <w:tc>
-          <w:tcPr>
-            <w:tcW w:w="1699" w:type="dxa"/>
-            <w:vAlign w:val="center"/>
-          </w:tcPr>
-          <w:p>
-            <w:pPr>
-              <w:jc w:val="center"/>
-              <w:rPr>
-                <w:b/>
-                <w:bCs/>
-                <w:sz w:val="16"/>
-                <w:szCs w:val="16"/>
-              </w:rPr>
-            </w:pPr>
-          </w:p>
-        </w:tc>
-      </w:tr>
-      <w:tr>
-        <w:tc>
-          <w:tcPr>
-            <w:tcW w:w="1698" w:type="dxa"/>
-            <w:shd w:val="clear" w:color="auto" w:fill="BFBFBF" w:themeFill="background1" w:themeFillShade="BF"/>
-          </w:tcPr>
-          <w:p>
-            <w:pPr>
-              <w:rPr>
-                <w:b/>
-                <w:bCs/>
-                <w:sz w:val="16"/>
-                <w:szCs w:val="16"/>
-              </w:rPr>
-            </w:pPr>
-            <w:r>
-              <w:rPr>
-                <w:b/>
-                <w:bCs/>
-                <w:sz w:val="16"/>
-                <w:szCs w:val="16"/>
-              </w:rPr>
-              <w:t>Fase 3: Validación y Cierre</w:t>
-            </w:r>
-          </w:p>
-        </w:tc>
-        <w:tc>
-          <w:tcPr>
-            <w:tcW w:w="1699" w:type="dxa"/>
-            <w:vAlign w:val="center"/>
-          </w:tcPr>
-          <w:p>
-            <w:pPr>
-              <w:jc w:val="center"/>
-              <w:rPr>
-                <w:b/>
-                <w:bCs/>
-                <w:sz w:val="16"/>
-                <w:szCs w:val="16"/>
-              </w:rPr>
-            </w:pPr>
-          </w:p>
-        </w:tc>
-        <w:tc>
-          <w:tcPr>
-            <w:tcW w:w="1699" w:type="dxa"/>
-            <w:vAlign w:val="center"/>
-          </w:tcPr>
-          <w:p>
-            <w:pPr>
-              <w:jc w:val="center"/>
-              <w:rPr>
-                <w:b/>
-                <w:bCs/>
-                <w:sz w:val="16"/>
-                <w:szCs w:val="16"/>
-              </w:rPr>
-            </w:pPr>
-          </w:p>
-        </w:tc>
-        <w:tc>
-          <w:tcPr>
-            <w:tcW w:w="1699" w:type="dxa"/>
-            <w:vAlign w:val="center"/>
-          </w:tcPr>
-          <w:p>
-            <w:pPr>
-              <w:jc w:val="center"/>
-              <w:rPr>
-                <w:b/>
-                <w:bCs/>
-                <w:sz w:val="16"/>
-                <w:szCs w:val="16"/>
-              </w:rPr>
-            </w:pPr>
-          </w:p>
-        </w:tc>
-        <w:tc>
-          <w:tcPr>
-            <w:tcW w:w="1699" w:type="dxa"/>
-            <w:vAlign w:val="center"/>
-          </w:tcPr>
-          <w:p>
-            <w:pPr>
-              <w:jc w:val="center"/>
-              <w:rPr>
-                <w:b/>
-                <w:bCs/>
-                <w:sz w:val="16"/>
-                <w:szCs w:val="16"/>
-              </w:rPr>
-            </w:pPr>
-            <w:r>
-              <w:rPr>
-                <w:b/>
-                <w:bCs/>
-                <w:sz w:val="16"/>
-                <w:szCs w:val="16"/>
-              </w:rPr>
-              <w:t>x</w:t>
-            </w:r>
-          </w:p>
-        </w:tc>
-      </w:tr>
-      <w:tr>
-        <w:tc>
-          <w:tcPr>
-            <w:tcW w:w="1698" w:type="dxa"/>
-            <w:shd w:val="clear" w:color="auto" w:fill="F2F2F2" w:themeFill="background1" w:themeFillShade="F2"/>
-          </w:tcPr>
-          <w:p>
-            <w:pPr>
-              <w:rPr>
-                <w:b/>
-                <w:bCs/>
-                <w:sz w:val="16"/>
-                <w:szCs w:val="16"/>
-              </w:rPr>
-            </w:pPr>
-            <w:r>
-              <w:rPr>
-                <w:b/>
-                <w:bCs/>
-                <w:sz w:val="16"/>
-                <w:szCs w:val="16"/>
-              </w:rPr>
-              <w:t>Ejecución de plan de pruebas (Calidad y Usabilidad)</w:t>
-            </w:r>
-          </w:p>
-        </w:tc>
-        <w:tc>
-          <w:tcPr>
-            <w:tcW w:w="1699" w:type="dxa"/>
-            <w:vAlign w:val="center"/>
-          </w:tcPr>
-          <w:p>
-            <w:pPr>
-              <w:jc w:val="center"/>
-              <w:rPr>
-                <w:b/>
-                <w:bCs/>
-                <w:sz w:val="16"/>
-                <w:szCs w:val="16"/>
-              </w:rPr>
-            </w:pPr>
-          </w:p>
-        </w:tc>
-        <w:tc>
-          <w:tcPr>
-            <w:tcW w:w="1699" w:type="dxa"/>
-            <w:vAlign w:val="center"/>
-          </w:tcPr>
-          <w:p>
-            <w:pPr>
-              <w:jc w:val="center"/>
-              <w:rPr>
-                <w:b/>
-                <w:bCs/>
-                <w:sz w:val="16"/>
-                <w:szCs w:val="16"/>
-              </w:rPr>
-            </w:pPr>
-          </w:p>
-        </w:tc>
-        <w:tc>
-          <w:tcPr>
-            <w:tcW w:w="1699" w:type="dxa"/>
-            <w:vAlign w:val="center"/>
-          </w:tcPr>
-          <w:p>
-            <w:pPr>
-              <w:jc w:val="center"/>
-              <w:rPr>
-                <w:b/>
-                <w:bCs/>
-                <w:sz w:val="16"/>
-                <w:szCs w:val="16"/>
-              </w:rPr>
-            </w:pPr>
-          </w:p>
-        </w:tc>
-        <w:tc>
-          <w:tcPr>
-            <w:tcW w:w="1699" w:type="dxa"/>
-            <w:vAlign w:val="center"/>
-          </w:tcPr>
-          <w:p>
-            <w:pPr>
-              <w:jc w:val="center"/>
-              <w:rPr>
-                <w:b/>
-                <w:bCs/>
-                <w:sz w:val="16"/>
-                <w:szCs w:val="16"/>
-              </w:rPr>
-            </w:pPr>
-            <w:r>
-              <w:rPr>
-                <w:b/>
-                <w:bCs/>
-                <w:sz w:val="16"/>
-                <w:szCs w:val="16"/>
-              </w:rPr>
-              <w:t>x</w:t>
-            </w:r>
-          </w:p>
-        </w:tc>
-      </w:tr>
-      <w:tr>
-        <w:tc>
-          <w:tcPr>
-            <w:tcW w:w="1698" w:type="dxa"/>
-            <w:shd w:val="clear" w:color="auto" w:fill="F2F2F2" w:themeFill="background1" w:themeFillShade="F2"/>
-          </w:tcPr>
-          <w:p>
-            <w:pPr>
-              <w:rPr>
-                <w:b/>
-                <w:bCs/>
-                <w:sz w:val="16"/>
-                <w:szCs w:val="16"/>
-              </w:rPr>
-            </w:pPr>
-            <w:r>
-              <w:rPr>
-                <w:b/>
-                <w:bCs/>
-                <w:sz w:val="16"/>
-                <w:szCs w:val="16"/>
-              </w:rPr>
-              <w:t>Preparación de documentos finales y examen (6 Feb)</w:t>
-            </w:r>
-          </w:p>
-        </w:tc>
-        <w:tc>
-          <w:tcPr>
-            <w:tcW w:w="1699" w:type="dxa"/>
-            <w:vAlign w:val="center"/>
-          </w:tcPr>
-          <w:p>
-            <w:pPr>
-              <w:jc w:val="center"/>
-              <w:rPr>
-                <w:b/>
-                <w:bCs/>
-                <w:sz w:val="16"/>
-                <w:szCs w:val="16"/>
-              </w:rPr>
-            </w:pPr>
-          </w:p>
-        </w:tc>
-        <w:tc>
-          <w:tcPr>
-            <w:tcW w:w="1699" w:type="dxa"/>
-            <w:vAlign w:val="center"/>
-          </w:tcPr>
-          <w:p>
-            <w:pPr>
-              <w:jc w:val="center"/>
-              <w:rPr>
-                <w:b/>
-                <w:bCs/>
-                <w:sz w:val="16"/>
-                <w:szCs w:val="16"/>
-              </w:rPr>
-            </w:pPr>
-          </w:p>
-        </w:tc>
-        <w:tc>
-          <w:tcPr>
-            <w:tcW w:w="1699" w:type="dxa"/>
-            <w:vAlign w:val="center"/>
-          </w:tcPr>
-          <w:p>
-            <w:pPr>
-              <w:jc w:val="center"/>
-              <w:rPr>
-                <w:b/>
-                <w:bCs/>
-                <w:sz w:val="16"/>
-                <w:szCs w:val="16"/>
-              </w:rPr>
-            </w:pPr>
-          </w:p>
-        </w:tc>
-        <w:tc>
-          <w:tcPr>
-            <w:tcW w:w="1699" w:type="dxa"/>
-            <w:vAlign w:val="center"/>
-          </w:tcPr>
-          <w:p>
-            <w:pPr>
-              <w:jc w:val="center"/>
-              <w:rPr>
-                <w:b/>
-                <w:bCs/>
-                <w:sz w:val="16"/>
-                <w:szCs w:val="16"/>
-              </w:rPr>
-            </w:pPr>
-            <w:r>
-              <w:rPr>
-                <w:b/>
-                <w:bCs/>
-                <w:sz w:val="16"/>
-                <w:szCs w:val="16"/>
-              </w:rPr>
-              <w:t>x</w:t>
+              <w:t>XXXX</w:t>
             </w:r>
           </w:p>
         </w:tc>
@@ -7635,6 +6227,119 @@
 <file path=word/numbering.xml><?xml version="1.0" encoding="utf-8"?>
 <w:numbering xmlns:wpc="http://schemas.microsoft.com/office/word/2010/wordprocessingCanvas" xmlns:cx="http://schemas.microsoft.com/office/drawing/2014/chartex" xmlns:cx1="http://schemas.microsoft.com/office/drawing/2015/9/8/chartex" xmlns:cx2="http://schemas.microsoft.com/office/drawing/2015/10/21/chartex" xmlns:cx3="http://schemas.microsoft.com/office/drawing/2016/5/9/chartex" xmlns:cx4="http://schemas.microsoft.com/office/drawing/2016/5/10/chartex" xmlns:cx5="http://schemas.microsoft.com/office/drawing/2016/5/11/chartex" xmlns:cx6="http://schemas.microsoft.com/office/drawing/2016/5/12/chartex" xmlns:cx7="http://schemas.microsoft.com/office/drawing/2016/5/13/chartex" xmlns:cx8="http://schemas.microsoft.com/office/drawing/2016/5/14/chartex" xmlns:mc="http://schemas.openxmlformats.org/markup-compatibility/2006" xmlns:aink="http://schemas.microsoft.com/office/drawing/2016/ink" xmlns:am3d="http://schemas.microsoft.com/office/drawing/2017/model3d" xmlns:o="urn:schemas-microsoft-com:office:office" xmlns:oel="http://schemas.microsoft.com/office/2019/extlst" xmlns:r="http://schemas.openxmlformats.org/officeDocument/2006/relationships" xmlns:m="http://schemas.openxmlformats.org/officeDocument/2006/math" xmlns:v="urn:schemas-microsoft-com:vml" xmlns:wp14="http://schemas.microsoft.com/office/word/2010/wordprocessingDrawing" xmlns:wp="http://schemas.openxmlformats.org/drawingml/2006/wordprocessingDrawing" xmlns:w10="urn:schemas-microsoft-com:office:word" xmlns:w="http://schemas.openxmlformats.org/wordprocessingml/2006/main" xmlns:w14="http://schemas.microsoft.com/office/word/2010/wordml" xmlns:w15="http://schemas.microsoft.com/office/word/2012/wordml" xmlns:w16cex="http://schemas.microsoft.com/office/word/2018/wordml/cex" xmlns:w16cid="http://schemas.microsoft.com/office/word/2016/wordml/cid" xmlns:w16="http://schemas.microsoft.com/office/word/2018/wordml" xmlns:w16du="http://schemas.microsoft.com/office/word/2023/wordml/word16du" xmlns:w16sdtdh="http://schemas.microsoft.com/office/word/2020/wordml/sdtdatahash" xmlns:w16sdtfl="http://schemas.microsoft.com/office/word/2024/wordml/sdtformatlock" xmlns:w16se="http://schemas.microsoft.com/office/word/2015/wordml/symex" xmlns:wpg="http://schemas.microsoft.com/office/word/2010/wordprocessingGroup" xmlns:wpi="http://schemas.microsoft.com/office/word/2010/wordprocessingInk" xmlns:wne="http://schemas.microsoft.com/office/word/2006/wordml" xmlns:wps="http://schemas.microsoft.com/office/word/2010/wordprocessingShape" mc:Ignorable="w14 w15 w16se w16cid w16 w16cex w16sdtdh w16sdtfl w16du wp14">
   <w:abstractNum w:abstractNumId="0" w15:restartNumberingAfterBreak="0">
+    <w:nsid w:val="01442E08"/>
+    <w:multiLevelType w:val="hybridMultilevel"/>
+    <w:tmpl w:val="5E8A37D6"/>
+    <w:lvl w:ilvl="0" w:tplc="340A0001">
+      <w:start w:val="1"/>
+      <w:numFmt w:val="bullet"/>
+      <w:lvlText w:val=""/>
+      <w:lvlJc w:val="left"/>
+      <w:pPr>
+        <w:ind w:left="720" w:hanging="360"/>
+      </w:pPr>
+      <w:rPr>
+        <w:rFonts w:ascii="Symbol" w:hAnsi="Symbol" w:hint="default"/>
+      </w:rPr>
+    </w:lvl>
+    <w:lvl w:ilvl="1" w:tplc="340A0003" w:tentative="1">
+      <w:start w:val="1"/>
+      <w:numFmt w:val="bullet"/>
+      <w:lvlText w:val="o"/>
+      <w:lvlJc w:val="left"/>
+      <w:pPr>
+        <w:ind w:left="1440" w:hanging="360"/>
+      </w:pPr>
+      <w:rPr>
+        <w:rFonts w:ascii="Courier New" w:hAnsi="Courier New" w:cs="Courier New" w:hint="default"/>
+      </w:rPr>
+    </w:lvl>
+    <w:lvl w:ilvl="2" w:tplc="340A0005" w:tentative="1">
+      <w:start w:val="1"/>
+      <w:numFmt w:val="bullet"/>
+      <w:lvlText w:val=""/>
+      <w:lvlJc w:val="left"/>
+      <w:pPr>
+        <w:ind w:left="2160" w:hanging="360"/>
+      </w:pPr>
+      <w:rPr>
+        <w:rFonts w:ascii="Wingdings" w:hAnsi="Wingdings" w:hint="default"/>
+      </w:rPr>
+    </w:lvl>
+    <w:lvl w:ilvl="3" w:tplc="340A0001" w:tentative="1">
+      <w:start w:val="1"/>
+      <w:numFmt w:val="bullet"/>
+      <w:lvlText w:val=""/>
+      <w:lvlJc w:val="left"/>
+      <w:pPr>
+        <w:ind w:left="2880" w:hanging="360"/>
+      </w:pPr>
+      <w:rPr>
+        <w:rFonts w:ascii="Symbol" w:hAnsi="Symbol" w:hint="default"/>
+      </w:rPr>
+    </w:lvl>
+    <w:lvl w:ilvl="4" w:tplc="340A0003" w:tentative="1">
+      <w:start w:val="1"/>
+      <w:numFmt w:val="bullet"/>
+      <w:lvlText w:val="o"/>
+      <w:lvlJc w:val="left"/>
+      <w:pPr>
+        <w:ind w:left="3600" w:hanging="360"/>
+      </w:pPr>
+      <w:rPr>
+        <w:rFonts w:ascii="Courier New" w:hAnsi="Courier New" w:cs="Courier New" w:hint="default"/>
+      </w:rPr>
+    </w:lvl>
+    <w:lvl w:ilvl="5" w:tplc="340A0005" w:tentative="1">
+      <w:start w:val="1"/>
+      <w:numFmt w:val="bullet"/>
+      <w:lvlText w:val=""/>
+      <w:lvlJc w:val="left"/>
+      <w:pPr>
+        <w:ind w:left="4320" w:hanging="360"/>
+      </w:pPr>
+      <w:rPr>
+        <w:rFonts w:ascii="Wingdings" w:hAnsi="Wingdings" w:hint="default"/>
+      </w:rPr>
+    </w:lvl>
+    <w:lvl w:ilvl="6" w:tplc="340A0001" w:tentative="1">
+      <w:start w:val="1"/>
+      <w:numFmt w:val="bullet"/>
+      <w:lvlText w:val=""/>
+      <w:lvlJc w:val="left"/>
+      <w:pPr>
+        <w:ind w:left="5040" w:hanging="360"/>
+      </w:pPr>
+      <w:rPr>
+        <w:rFonts w:ascii="Symbol" w:hAnsi="Symbol" w:hint="default"/>
+      </w:rPr>
+    </w:lvl>
+    <w:lvl w:ilvl="7" w:tplc="340A0003" w:tentative="1">
+      <w:start w:val="1"/>
+      <w:numFmt w:val="bullet"/>
+      <w:lvlText w:val="o"/>
+      <w:lvlJc w:val="left"/>
+      <w:pPr>
+        <w:ind w:left="5760" w:hanging="360"/>
+      </w:pPr>
+      <w:rPr>
+        <w:rFonts w:ascii="Courier New" w:hAnsi="Courier New" w:cs="Courier New" w:hint="default"/>
+      </w:rPr>
+    </w:lvl>
+    <w:lvl w:ilvl="8" w:tplc="340A0005" w:tentative="1">
+      <w:start w:val="1"/>
+      <w:numFmt w:val="bullet"/>
+      <w:lvlText w:val=""/>
+      <w:lvlJc w:val="left"/>
+      <w:pPr>
+        <w:ind w:left="6480" w:hanging="360"/>
+      </w:pPr>
+      <w:rPr>
+        <w:rFonts w:ascii="Wingdings" w:hAnsi="Wingdings" w:hint="default"/>
+      </w:rPr>
+    </w:lvl>
+  </w:abstractNum>
+  <w:abstractNum w:abstractNumId="1" w15:restartNumberingAfterBreak="0">
     <w:nsid w:val="09E66D60"/>
     <w:multiLevelType w:val="hybridMultilevel"/>
     <w:tmpl w:val="8B7CB648"/>
@@ -7747,7 +6452,93 @@
       </w:rPr>
     </w:lvl>
   </w:abstractNum>
-  <w:abstractNum w:abstractNumId="1" w15:restartNumberingAfterBreak="0">
+  <w:abstractNum w:abstractNumId="2" w15:restartNumberingAfterBreak="0">
+    <w:nsid w:val="0CFC5382"/>
+    <w:multiLevelType w:val="hybridMultilevel"/>
+    <w:tmpl w:val="F466A58C"/>
+    <w:lvl w:ilvl="0" w:tplc="340A000F">
+      <w:start w:val="1"/>
+      <w:numFmt w:val="decimal"/>
+      <w:lvlText w:val="%1."/>
+      <w:lvlJc w:val="left"/>
+      <w:pPr>
+        <w:ind w:left="720" w:hanging="360"/>
+      </w:pPr>
+    </w:lvl>
+    <w:lvl w:ilvl="1" w:tplc="340A0019" w:tentative="1">
+      <w:start w:val="1"/>
+      <w:numFmt w:val="lowerLetter"/>
+      <w:lvlText w:val="%2."/>
+      <w:lvlJc w:val="left"/>
+      <w:pPr>
+        <w:ind w:left="1440" w:hanging="360"/>
+      </w:pPr>
+    </w:lvl>
+    <w:lvl w:ilvl="2" w:tplc="340A001B" w:tentative="1">
+      <w:start w:val="1"/>
+      <w:numFmt w:val="lowerRoman"/>
+      <w:lvlText w:val="%3."/>
+      <w:lvlJc w:val="right"/>
+      <w:pPr>
+        <w:ind w:left="2160" w:hanging="180"/>
+      </w:pPr>
+    </w:lvl>
+    <w:lvl w:ilvl="3" w:tplc="340A000F" w:tentative="1">
+      <w:start w:val="1"/>
+      <w:numFmt w:val="decimal"/>
+      <w:lvlText w:val="%4."/>
+      <w:lvlJc w:val="left"/>
+      <w:pPr>
+        <w:ind w:left="2880" w:hanging="360"/>
+      </w:pPr>
+    </w:lvl>
+    <w:lvl w:ilvl="4" w:tplc="340A0019" w:tentative="1">
+      <w:start w:val="1"/>
+      <w:numFmt w:val="lowerLetter"/>
+      <w:lvlText w:val="%5."/>
+      <w:lvlJc w:val="left"/>
+      <w:pPr>
+        <w:ind w:left="3600" w:hanging="360"/>
+      </w:pPr>
+    </w:lvl>
+    <w:lvl w:ilvl="5" w:tplc="340A001B" w:tentative="1">
+      <w:start w:val="1"/>
+      <w:numFmt w:val="lowerRoman"/>
+      <w:lvlText w:val="%6."/>
+      <w:lvlJc w:val="right"/>
+      <w:pPr>
+        <w:ind w:left="4320" w:hanging="180"/>
+      </w:pPr>
+    </w:lvl>
+    <w:lvl w:ilvl="6" w:tplc="340A000F" w:tentative="1">
+      <w:start w:val="1"/>
+      <w:numFmt w:val="decimal"/>
+      <w:lvlText w:val="%7."/>
+      <w:lvlJc w:val="left"/>
+      <w:pPr>
+        <w:ind w:left="5040" w:hanging="360"/>
+      </w:pPr>
+    </w:lvl>
+    <w:lvl w:ilvl="7" w:tplc="340A0019" w:tentative="1">
+      <w:start w:val="1"/>
+      <w:numFmt w:val="lowerLetter"/>
+      <w:lvlText w:val="%8."/>
+      <w:lvlJc w:val="left"/>
+      <w:pPr>
+        <w:ind w:left="5760" w:hanging="360"/>
+      </w:pPr>
+    </w:lvl>
+    <w:lvl w:ilvl="8" w:tplc="340A001B" w:tentative="1">
+      <w:start w:val="1"/>
+      <w:numFmt w:val="lowerRoman"/>
+      <w:lvlText w:val="%9."/>
+      <w:lvlJc w:val="right"/>
+      <w:pPr>
+        <w:ind w:left="6480" w:hanging="180"/>
+      </w:pPr>
+    </w:lvl>
+  </w:abstractNum>
+  <w:abstractNum w:abstractNumId="3" w15:restartNumberingAfterBreak="0">
     <w:nsid w:val="10234BC2"/>
     <w:multiLevelType w:val="hybridMultilevel"/>
     <w:tmpl w:val="1BD4D3AA"/>
@@ -7860,7 +6651,7 @@
       </w:rPr>
     </w:lvl>
   </w:abstractNum>
-  <w:abstractNum w:abstractNumId="2" w15:restartNumberingAfterBreak="0">
+  <w:abstractNum w:abstractNumId="4" w15:restartNumberingAfterBreak="0">
     <w:nsid w:val="129E5F86"/>
     <w:multiLevelType w:val="hybridMultilevel"/>
     <w:tmpl w:val="B158EC90"/>
@@ -7949,7 +6740,7 @@
       </w:pPr>
     </w:lvl>
   </w:abstractNum>
-  <w:abstractNum w:abstractNumId="3" w15:restartNumberingAfterBreak="0">
+  <w:abstractNum w:abstractNumId="5" w15:restartNumberingAfterBreak="0">
     <w:nsid w:val="2FFD4C7F"/>
     <w:multiLevelType w:val="multilevel"/>
     <w:tmpl w:val="CAF0F936"/>
@@ -8070,7 +6861,7 @@
       </w:rPr>
     </w:lvl>
   </w:abstractNum>
-  <w:abstractNum w:abstractNumId="4" w15:restartNumberingAfterBreak="0">
+  <w:abstractNum w:abstractNumId="6" w15:restartNumberingAfterBreak="0">
     <w:nsid w:val="55CB06F2"/>
     <w:multiLevelType w:val="hybridMultilevel"/>
     <w:tmpl w:val="646054A8"/>
@@ -8183,7 +6974,7 @@
       </w:rPr>
     </w:lvl>
   </w:abstractNum>
-  <w:abstractNum w:abstractNumId="5" w15:restartNumberingAfterBreak="0">
+  <w:abstractNum w:abstractNumId="7" w15:restartNumberingAfterBreak="0">
     <w:nsid w:val="56FC44DD"/>
     <w:multiLevelType w:val="hybridMultilevel"/>
     <w:tmpl w:val="5B4E2EB4"/>
@@ -8269,7 +7060,7 @@
       </w:pPr>
     </w:lvl>
   </w:abstractNum>
-  <w:abstractNum w:abstractNumId="6" w15:restartNumberingAfterBreak="0">
+  <w:abstractNum w:abstractNumId="8" w15:restartNumberingAfterBreak="0">
     <w:nsid w:val="61B773B4"/>
     <w:multiLevelType w:val="hybridMultilevel"/>
     <w:tmpl w:val="0B5645E0"/>
@@ -8382,7 +7173,7 @@
       </w:rPr>
     </w:lvl>
   </w:abstractNum>
-  <w:abstractNum w:abstractNumId="7" w15:restartNumberingAfterBreak="0">
+  <w:abstractNum w:abstractNumId="9" w15:restartNumberingAfterBreak="0">
     <w:nsid w:val="6BDB0362"/>
     <w:multiLevelType w:val="hybridMultilevel"/>
     <w:tmpl w:val="8106327E"/>
@@ -8471,7 +7262,7 @@
       </w:pPr>
     </w:lvl>
   </w:abstractNum>
-  <w:abstractNum w:abstractNumId="8" w15:restartNumberingAfterBreak="0">
+  <w:abstractNum w:abstractNumId="10" w15:restartNumberingAfterBreak="0">
     <w:nsid w:val="6F5F64B1"/>
     <w:multiLevelType w:val="hybridMultilevel"/>
     <w:tmpl w:val="999C60C0"/>
@@ -8560,7 +7351,7 @@
       </w:pPr>
     </w:lvl>
   </w:abstractNum>
-  <w:abstractNum w:abstractNumId="9" w15:restartNumberingAfterBreak="0">
+  <w:abstractNum w:abstractNumId="11" w15:restartNumberingAfterBreak="0">
     <w:nsid w:val="772F1606"/>
     <w:multiLevelType w:val="hybridMultilevel"/>
     <w:tmpl w:val="23FA913A"/>
@@ -8674,34 +7465,40 @@
     </w:lvl>
   </w:abstractNum>
   <w:num w:numId="1" w16cid:durableId="975917784">
+    <w:abstractNumId w:val="9"/>
+  </w:num>
+  <w:num w:numId="2" w16cid:durableId="2006396057">
+    <w:abstractNumId w:val="10"/>
+  </w:num>
+  <w:num w:numId="3" w16cid:durableId="1566185776">
+    <w:abstractNumId w:val="4"/>
+  </w:num>
+  <w:num w:numId="4" w16cid:durableId="1771002207">
+    <w:abstractNumId w:val="5"/>
+  </w:num>
+  <w:num w:numId="5" w16cid:durableId="458961853">
+    <w:abstractNumId w:val="3"/>
+  </w:num>
+  <w:num w:numId="6" w16cid:durableId="1051658846">
+    <w:abstractNumId w:val="11"/>
+  </w:num>
+  <w:num w:numId="7" w16cid:durableId="279457017">
+    <w:abstractNumId w:val="1"/>
+  </w:num>
+  <w:num w:numId="8" w16cid:durableId="235825324">
+    <w:abstractNumId w:val="8"/>
+  </w:num>
+  <w:num w:numId="9" w16cid:durableId="465203970">
+    <w:abstractNumId w:val="6"/>
+  </w:num>
+  <w:num w:numId="10" w16cid:durableId="2050300824">
     <w:abstractNumId w:val="7"/>
   </w:num>
-  <w:num w:numId="2" w16cid:durableId="2006396057">
-    <w:abstractNumId w:val="8"/>
-  </w:num>
-  <w:num w:numId="3" w16cid:durableId="1566185776">
+  <w:num w:numId="11" w16cid:durableId="1325432563">
     <w:abstractNumId w:val="2"/>
   </w:num>
-  <w:num w:numId="4" w16cid:durableId="1771002207">
-    <w:abstractNumId w:val="3"/>
-  </w:num>
-  <w:num w:numId="5" w16cid:durableId="458961853">
-    <w:abstractNumId w:val="1"/>
-  </w:num>
-  <w:num w:numId="6" w16cid:durableId="1051658846">
-    <w:abstractNumId w:val="9"/>
-  </w:num>
-  <w:num w:numId="7" w16cid:durableId="279457017">
+  <w:num w:numId="12" w16cid:durableId="467086598">
     <w:abstractNumId w:val="0"/>
-  </w:num>
-  <w:num w:numId="8" w16cid:durableId="235825324">
-    <w:abstractNumId w:val="6"/>
-  </w:num>
-  <w:num w:numId="9" w16cid:durableId="465203970">
-    <w:abstractNumId w:val="4"/>
-  </w:num>
-  <w:num w:numId="10" w16cid:durableId="2050300824">
-    <w:abstractNumId w:val="5"/>
   </w:num>
 </w:numbering>
 </file>
@@ -9134,7 +7931,6 @@
   <w:style w:type="character" w:default="1" w:styleId="Fuentedeprrafopredeter">
     <w:name w:val="Default Paragraph Font"/>
     <w:uiPriority w:val="1"/>
-    <w:semiHidden/>
     <w:unhideWhenUsed/>
   </w:style>
   <w:style w:type="table" w:default="1" w:styleId="Tablanormal">
@@ -9734,21 +8530,6 @@
 </file>
 
 <file path=customXml/item1.xml><?xml version="1.0" encoding="utf-8"?>
-<p:properties xmlns:p="http://schemas.microsoft.com/office/2006/metadata/properties" xmlns:xsi="http://www.w3.org/2001/XMLSchema-instance" xmlns:pc="http://schemas.microsoft.com/office/infopath/2007/PartnerControls">
-  <documentManagement/>
-</p:properties>
-</file>
-
-<file path=customXml/item2.xml><?xml version="1.0" encoding="utf-8"?>
-<?mso-contentType ?>
-<FormTemplates xmlns="http://schemas.microsoft.com/sharepoint/v3/contenttype/forms">
-  <Display>DocumentLibraryForm</Display>
-  <Edit>DocumentLibraryForm</Edit>
-  <New>DocumentLibraryForm</New>
-</FormTemplates>
-</file>
-
-<file path=customXml/item3.xml><?xml version="1.0" encoding="utf-8"?>
 <ct:contentTypeSchema xmlns:ct="http://schemas.microsoft.com/office/2006/metadata/contentType" xmlns:ma="http://schemas.microsoft.com/office/2006/metadata/properties/metaAttributes" ct:_="" ma:_="" ma:contentTypeName="Documento" ma:contentTypeID="0x010100E96778489EE7714D8BD12CC105EB918B" ma:contentTypeVersion="2" ma:contentTypeDescription="Crear nuevo documento." ma:contentTypeScope="" ma:versionID="416c5c7ae9b5d54d83875cd3c65194e3">
   <xsd:schema xmlns:xsd="http://www.w3.org/2001/XMLSchema" xmlns:xs="http://www.w3.org/2001/XMLSchema" xmlns:p="http://schemas.microsoft.com/office/2006/metadata/properties" xmlns:ns2="126e8a1c-9ea9-435a-ac89-d06c80d62e30" targetNamespace="http://schemas.microsoft.com/office/2006/metadata/properties" ma:root="true" ma:fieldsID="70a237c842677bd850644f8595079f5e" ns2:_="">
     <xsd:import namespace="126e8a1c-9ea9-435a-ac89-d06c80d62e30"/>
@@ -9880,28 +8661,26 @@
 </ct:contentTypeSchema>
 </file>
 
+<file path=customXml/item2.xml><?xml version="1.0" encoding="utf-8"?>
+<?mso-contentType ?>
+<FormTemplates xmlns="http://schemas.microsoft.com/sharepoint/v3/contenttype/forms">
+  <Display>DocumentLibraryForm</Display>
+  <Edit>DocumentLibraryForm</Edit>
+  <New>DocumentLibraryForm</New>
+</FormTemplates>
+</file>
+
+<file path=customXml/item3.xml><?xml version="1.0" encoding="utf-8"?>
+<p:properties xmlns:p="http://schemas.microsoft.com/office/2006/metadata/properties" xmlns:xsi="http://www.w3.org/2001/XMLSchema-instance" xmlns:pc="http://schemas.microsoft.com/office/infopath/2007/PartnerControls">
+  <documentManagement/>
+</p:properties>
+</file>
+
 <file path=customXml/item4.xml><?xml version="1.0" encoding="utf-8"?>
 <b:Sources xmlns:b="http://schemas.openxmlformats.org/officeDocument/2006/bibliography" xmlns="http://schemas.openxmlformats.org/officeDocument/2006/bibliography" SelectedStyle="\APASixthEditionOfficeOnline.xsl" StyleName="APA" Version="6"/>
 </file>
 
 <file path=customXml/itemProps1.xml><?xml version="1.0" encoding="utf-8"?>
-<ds:datastoreItem xmlns:ds="http://schemas.openxmlformats.org/officeDocument/2006/customXml" ds:itemID="{38174882-579A-45DC-A704-C035A9357F73}">
-  <ds:schemaRefs>
-    <ds:schemaRef ds:uri="http://schemas.microsoft.com/office/2006/metadata/properties"/>
-    <ds:schemaRef ds:uri="http://schemas.microsoft.com/office/infopath/2007/PartnerControls"/>
-  </ds:schemaRefs>
-</ds:datastoreItem>
-</file>
-
-<file path=customXml/itemProps2.xml><?xml version="1.0" encoding="utf-8"?>
-<ds:datastoreItem xmlns:ds="http://schemas.openxmlformats.org/officeDocument/2006/customXml" ds:itemID="{F3E3E2F7-59E7-4722-B872-D023DC9D1CC1}">
-  <ds:schemaRefs>
-    <ds:schemaRef ds:uri="http://schemas.microsoft.com/sharepoint/v3/contenttype/forms"/>
-  </ds:schemaRefs>
-</ds:datastoreItem>
-</file>
-
-<file path=customXml/itemProps3.xml><?xml version="1.0" encoding="utf-8"?>
 <ds:datastoreItem xmlns:ds="http://schemas.openxmlformats.org/officeDocument/2006/customXml" ds:itemID="{7C9B9CFF-B258-43B4-948A-968A031773F5}">
   <ds:schemaRefs>
     <ds:schemaRef ds:uri="http://schemas.microsoft.com/office/2006/metadata/contentType"/>
@@ -9919,6 +8698,23 @@
 </ds:datastoreItem>
 </file>
 
+<file path=customXml/itemProps2.xml><?xml version="1.0" encoding="utf-8"?>
+<ds:datastoreItem xmlns:ds="http://schemas.openxmlformats.org/officeDocument/2006/customXml" ds:itemID="{F3E3E2F7-59E7-4722-B872-D023DC9D1CC1}">
+  <ds:schemaRefs>
+    <ds:schemaRef ds:uri="http://schemas.microsoft.com/sharepoint/v3/contenttype/forms"/>
+  </ds:schemaRefs>
+</ds:datastoreItem>
+</file>
+
+<file path=customXml/itemProps3.xml><?xml version="1.0" encoding="utf-8"?>
+<ds:datastoreItem xmlns:ds="http://schemas.openxmlformats.org/officeDocument/2006/customXml" ds:itemID="{38174882-579A-45DC-A704-C035A9357F73}">
+  <ds:schemaRefs>
+    <ds:schemaRef ds:uri="http://schemas.microsoft.com/office/2006/metadata/properties"/>
+    <ds:schemaRef ds:uri="http://schemas.microsoft.com/office/infopath/2007/PartnerControls"/>
+  </ds:schemaRefs>
+</ds:datastoreItem>
+</file>
+
 <file path=customXml/itemProps4.xml><?xml version="1.0" encoding="utf-8"?>
 <ds:datastoreItem xmlns:ds="http://schemas.openxmlformats.org/officeDocument/2006/customXml" ds:itemID="{0178C36E-BD30-4D5D-9C0C-A446B221C1B4}">
   <ds:schemaRefs>

</xml_diff>